<commit_message>
update sau peer review lần 2
</commit_message>
<xml_diff>
--- a/BaoCao/FD/Sau_Review/[Team3][FD]QuanLiNPP_GiaoHang.docx
+++ b/BaoCao/FD/Sau_Review/[Team3][FD]QuanLiNPP_GiaoHang.docx
@@ -1,6 +1,6 @@
 
 <file path=word/document.xml><?xml version="1.0" encoding="utf-8"?>
-<w:document xmlns:wpc="http://schemas.microsoft.com/office/word/2010/wordprocessingCanvas" xmlns:mc="http://schemas.openxmlformats.org/markup-compatibility/2006" xmlns:o="urn:schemas-microsoft-com:office:office" xmlns:r="http://schemas.openxmlformats.org/officeDocument/2006/relationships" xmlns:m="http://schemas.openxmlformats.org/officeDocument/2006/math" xmlns:v="urn:schemas-microsoft-com:vml" xmlns:wp14="http://schemas.microsoft.com/office/word/2010/wordprocessingDrawing" xmlns:wp="http://schemas.openxmlformats.org/drawingml/2006/wordprocessingDrawing" xmlns:w10="urn:schemas-microsoft-com:office:word" xmlns:w="http://schemas.openxmlformats.org/wordprocessingml/2006/main" xmlns:w14="http://schemas.microsoft.com/office/word/2010/wordml" xmlns:w15="http://schemas.microsoft.com/office/word/2012/wordml" xmlns:wpg="http://schemas.microsoft.com/office/word/2010/wordprocessingGroup" xmlns:wpi="http://schemas.microsoft.com/office/word/2010/wordprocessingInk" xmlns:wne="http://schemas.microsoft.com/office/word/2006/wordml" xmlns:wps="http://schemas.microsoft.com/office/word/2010/wordprocessingShape" mc:Ignorable="w14 w15 wp14">
+<w:document xmlns:wpc="http://schemas.microsoft.com/office/word/2010/wordprocessingCanvas" xmlns:cx="http://schemas.microsoft.com/office/drawing/2014/chartex" xmlns:cx1="http://schemas.microsoft.com/office/drawing/2015/9/8/chartex" xmlns:cx2="http://schemas.microsoft.com/office/drawing/2015/10/21/chartex" xmlns:cx3="http://schemas.microsoft.com/office/drawing/2016/5/9/chartex" xmlns:cx4="http://schemas.microsoft.com/office/drawing/2016/5/10/chartex" xmlns:cx5="http://schemas.microsoft.com/office/drawing/2016/5/11/chartex" xmlns:cx6="http://schemas.microsoft.com/office/drawing/2016/5/12/chartex" xmlns:cx7="http://schemas.microsoft.com/office/drawing/2016/5/13/chartex" xmlns:cx8="http://schemas.microsoft.com/office/drawing/2016/5/14/chartex" xmlns:mc="http://schemas.openxmlformats.org/markup-compatibility/2006" xmlns:aink="http://schemas.microsoft.com/office/drawing/2016/ink" xmlns:am3d="http://schemas.microsoft.com/office/drawing/2017/model3d" xmlns:o="urn:schemas-microsoft-com:office:office" xmlns:r="http://schemas.openxmlformats.org/officeDocument/2006/relationships" xmlns:m="http://schemas.openxmlformats.org/officeDocument/2006/math" xmlns:v="urn:schemas-microsoft-com:vml" xmlns:wp14="http://schemas.microsoft.com/office/word/2010/wordprocessingDrawing" xmlns:wp="http://schemas.openxmlformats.org/drawingml/2006/wordprocessingDrawing" xmlns:w10="urn:schemas-microsoft-com:office:word" xmlns:w="http://schemas.openxmlformats.org/wordprocessingml/2006/main" xmlns:w14="http://schemas.microsoft.com/office/word/2010/wordml" xmlns:w15="http://schemas.microsoft.com/office/word/2012/wordml" xmlns:w16cid="http://schemas.microsoft.com/office/word/2016/wordml/cid" xmlns:w16se="http://schemas.microsoft.com/office/word/2015/wordml/symex" xmlns:wpg="http://schemas.microsoft.com/office/word/2010/wordprocessingGroup" xmlns:wpi="http://schemas.microsoft.com/office/word/2010/wordprocessingInk" xmlns:wne="http://schemas.microsoft.com/office/word/2006/wordml" xmlns:wps="http://schemas.microsoft.com/office/word/2010/wordprocessingShape" mc:Ignorable="w14 w15 w16se w16cid wp14">
   <w:body>
     <w:p>
       <w:pPr>
@@ -31,21 +31,13 @@
     <w:p>
       <w:r>
         <w:rPr>
-          <w:lang w:val="en-US"/>
+          <w:color w:val="000000"/>
         </w:rPr>
         <w:drawing>
-          <wp:anchor distT="0" distB="0" distL="114300" distR="114300" simplePos="0" relativeHeight="251658240" behindDoc="0" locked="0" layoutInCell="1" allowOverlap="1">
-            <wp:simplePos x="0" y="0"/>
-            <wp:positionH relativeFrom="column">
-              <wp:posOffset>0</wp:posOffset>
-            </wp:positionH>
-            <wp:positionV relativeFrom="paragraph">
-              <wp:posOffset>635</wp:posOffset>
-            </wp:positionV>
-            <wp:extent cx="5943600" cy="4478655"/>
+          <wp:inline distT="0" distB="0" distL="0" distR="0" wp14:anchorId="72AF3B2D" wp14:editId="477E1DBD">
+            <wp:extent cx="5943600" cy="4541520"/>
             <wp:effectExtent l="0" t="0" r="0" b="0"/>
-            <wp:wrapTopAndBottom/>
-            <wp:docPr id="3" name="Hình ảnh 3" descr="Tạo hình cắt từ Màn hình"/>
+            <wp:docPr id="5" name="Hình ảnh 5" descr="Tạo hình cắt từ Màn hình"/>
             <wp:cNvGraphicFramePr>
               <a:graphicFrameLocks xmlns:a="http://schemas.openxmlformats.org/drawingml/2006/main" noChangeAspect="1"/>
             </wp:cNvGraphicFramePr>
@@ -53,7 +45,7 @@
               <a:graphicData uri="http://schemas.openxmlformats.org/drawingml/2006/picture">
                 <pic:pic xmlns:pic="http://schemas.openxmlformats.org/drawingml/2006/picture">
                   <pic:nvPicPr>
-                    <pic:cNvPr id="3" name="7A47BB8.tmp"/>
+                    <pic:cNvPr id="5" name="D98D919.tmp"/>
                     <pic:cNvPicPr/>
                   </pic:nvPicPr>
                   <pic:blipFill>
@@ -71,7 +63,7 @@
                   <pic:spPr>
                     <a:xfrm>
                       <a:off x="0" y="0"/>
-                      <a:ext cx="5943600" cy="4478655"/>
+                      <a:ext cx="5943600" cy="4541520"/>
                     </a:xfrm>
                     <a:prstGeom prst="rect">
                       <a:avLst/>
@@ -80,7 +72,7 @@
                 </pic:pic>
               </a:graphicData>
             </a:graphic>
-          </wp:anchor>
+          </wp:inline>
         </w:drawing>
       </w:r>
     </w:p>
@@ -144,8 +136,6 @@
           </wp:inline>
         </w:drawing>
       </w:r>
-      <w:bookmarkStart w:id="0" w:name="_GoBack"/>
-      <w:bookmarkEnd w:id="0"/>
     </w:p>
     <w:p>
       <w:pPr>
@@ -235,7 +225,7 @@
     </w:p>
     <w:tbl>
       <w:tblPr>
-        <w:tblStyle w:val="TableGrid"/>
+        <w:tblStyle w:val="LiBang"/>
         <w:tblW w:w="0" w:type="auto"/>
         <w:tblLook w:val="04A0" w:firstRow="1" w:lastRow="0" w:firstColumn="1" w:lastColumn="0" w:noHBand="0" w:noVBand="1"/>
       </w:tblPr>
@@ -715,7 +705,7 @@
     </w:p>
     <w:tbl>
       <w:tblPr>
-        <w:tblStyle w:val="TableGrid"/>
+        <w:tblStyle w:val="LiBang"/>
         <w:tblW w:w="9450" w:type="dxa"/>
         <w:tblInd w:w="-5" w:type="dxa"/>
         <w:tblLook w:val="04A0" w:firstRow="1" w:lastRow="0" w:firstColumn="1" w:lastColumn="0" w:noHBand="0" w:noVBand="1"/>
@@ -1460,7 +1450,23 @@
                 <w:sz w:val="26"/>
                 <w:szCs w:val="26"/>
               </w:rPr>
-              <w:t>của doanh thu(thường là 1 tháng kể từ ngày bắt đầu)</w:t>
+              <w:t xml:space="preserve">của doanh </w:t>
+            </w:r>
+            <w:proofErr w:type="gramStart"/>
+            <w:r>
+              <w:rPr>
+                <w:sz w:val="26"/>
+                <w:szCs w:val="26"/>
+              </w:rPr>
+              <w:t>thu(</w:t>
+            </w:r>
+            <w:proofErr w:type="gramEnd"/>
+            <w:r>
+              <w:rPr>
+                <w:sz w:val="26"/>
+                <w:szCs w:val="26"/>
+              </w:rPr>
+              <w:t>thường là 1 tháng kể từ ngày bắt đầu)</w:t>
             </w:r>
           </w:p>
         </w:tc>
@@ -1608,7 +1614,7 @@
     </w:p>
     <w:tbl>
       <w:tblPr>
-        <w:tblStyle w:val="TableGrid"/>
+        <w:tblStyle w:val="LiBang"/>
         <w:tblW w:w="9463" w:type="dxa"/>
         <w:tblInd w:w="-5" w:type="dxa"/>
         <w:tblLook w:val="04A0" w:firstRow="1" w:lastRow="0" w:firstColumn="1" w:lastColumn="0" w:noHBand="0" w:noVBand="1"/>
@@ -2689,10 +2695,22 @@
       <w:r>
         <w:t>Danh sách các bảng (Table)</w:t>
       </w:r>
+      <w:r>
+        <w:t xml:space="preserve"> </w:t>
+      </w:r>
+    </w:p>
+    <w:p>
+      <w:pPr>
+        <w:pStyle w:val="TuNormal"/>
+        <w:numPr>
+          <w:ilvl w:val="1"/>
+          <w:numId w:val="4"/>
+        </w:numPr>
+      </w:pPr>
     </w:p>
     <w:tbl>
       <w:tblPr>
-        <w:tblStyle w:val="TableGrid"/>
+        <w:tblStyle w:val="LiBang"/>
         <w:tblW w:w="0" w:type="auto"/>
         <w:tblLook w:val="04A0" w:firstRow="1" w:lastRow="0" w:firstColumn="1" w:lastColumn="0" w:noHBand="0" w:noVBand="1"/>
       </w:tblPr>
@@ -2705,19 +2723,11 @@
         <w:tc>
           <w:tcPr>
             <w:tcW w:w="3116" w:type="dxa"/>
-            <w:tcBorders>
-              <w:top w:val="single" w:sz="4" w:space="0" w:color="auto"/>
-              <w:left w:val="single" w:sz="4" w:space="0" w:color="auto"/>
-              <w:bottom w:val="single" w:sz="4" w:space="0" w:color="auto"/>
-              <w:right w:val="single" w:sz="4" w:space="0" w:color="auto"/>
-            </w:tcBorders>
-            <w:shd w:val="clear" w:color="auto" w:fill="D9D9D9" w:themeFill="background1" w:themeFillShade="D9"/>
-            <w:hideMark/>
+            <w:shd w:val="clear" w:color="auto" w:fill="D9D9D9" w:themeFill="background1" w:themeFillShade="D9"/>
           </w:tcPr>
           <w:p>
             <w:pPr>
               <w:pStyle w:val="MyTable1"/>
-              <w:spacing w:line="240" w:lineRule="auto"/>
             </w:pPr>
             <w:r>
               <w:t>STT</w:t>
@@ -2727,19 +2737,11 @@
         <w:tc>
           <w:tcPr>
             <w:tcW w:w="3117" w:type="dxa"/>
-            <w:tcBorders>
-              <w:top w:val="single" w:sz="4" w:space="0" w:color="auto"/>
-              <w:left w:val="single" w:sz="4" w:space="0" w:color="auto"/>
-              <w:bottom w:val="single" w:sz="4" w:space="0" w:color="auto"/>
-              <w:right w:val="single" w:sz="4" w:space="0" w:color="auto"/>
-            </w:tcBorders>
-            <w:shd w:val="clear" w:color="auto" w:fill="D9D9D9" w:themeFill="background1" w:themeFillShade="D9"/>
-            <w:hideMark/>
+            <w:shd w:val="clear" w:color="auto" w:fill="D9D9D9" w:themeFill="background1" w:themeFillShade="D9"/>
           </w:tcPr>
           <w:p>
             <w:pPr>
               <w:pStyle w:val="MyTable1"/>
-              <w:spacing w:line="240" w:lineRule="auto"/>
             </w:pPr>
             <w:r>
               <w:t>Bảng</w:t>
@@ -2749,19 +2751,11 @@
         <w:tc>
           <w:tcPr>
             <w:tcW w:w="3117" w:type="dxa"/>
-            <w:tcBorders>
-              <w:top w:val="single" w:sz="4" w:space="0" w:color="auto"/>
-              <w:left w:val="single" w:sz="4" w:space="0" w:color="auto"/>
-              <w:bottom w:val="single" w:sz="4" w:space="0" w:color="auto"/>
-              <w:right w:val="single" w:sz="4" w:space="0" w:color="auto"/>
-            </w:tcBorders>
-            <w:shd w:val="clear" w:color="auto" w:fill="D9D9D9" w:themeFill="background1" w:themeFillShade="D9"/>
-            <w:hideMark/>
+            <w:shd w:val="clear" w:color="auto" w:fill="D9D9D9" w:themeFill="background1" w:themeFillShade="D9"/>
           </w:tcPr>
           <w:p>
             <w:pPr>
               <w:pStyle w:val="MyTable1"/>
-              <w:spacing w:line="240" w:lineRule="auto"/>
             </w:pPr>
             <w:r>
               <w:t>Mô tả</w:t>
@@ -2773,18 +2767,10 @@
         <w:tc>
           <w:tcPr>
             <w:tcW w:w="3116" w:type="dxa"/>
-            <w:tcBorders>
-              <w:top w:val="single" w:sz="4" w:space="0" w:color="auto"/>
-              <w:left w:val="single" w:sz="4" w:space="0" w:color="auto"/>
-              <w:bottom w:val="single" w:sz="4" w:space="0" w:color="auto"/>
-              <w:right w:val="single" w:sz="4" w:space="0" w:color="auto"/>
-            </w:tcBorders>
-            <w:hideMark/>
           </w:tcPr>
           <w:p>
             <w:pPr>
               <w:pStyle w:val="MyTable1"/>
-              <w:spacing w:line="240" w:lineRule="auto"/>
             </w:pPr>
             <w:r>
               <w:t>1</w:t>
@@ -2794,18 +2780,10 @@
         <w:tc>
           <w:tcPr>
             <w:tcW w:w="3117" w:type="dxa"/>
-            <w:tcBorders>
-              <w:top w:val="single" w:sz="4" w:space="0" w:color="auto"/>
-              <w:left w:val="single" w:sz="4" w:space="0" w:color="auto"/>
-              <w:bottom w:val="single" w:sz="4" w:space="0" w:color="auto"/>
-              <w:right w:val="single" w:sz="4" w:space="0" w:color="auto"/>
-            </w:tcBorders>
-            <w:hideMark/>
           </w:tcPr>
           <w:p>
             <w:pPr>
               <w:pStyle w:val="MyTable1"/>
-              <w:spacing w:line="240" w:lineRule="auto"/>
             </w:pPr>
             <w:r>
               <w:t>DonGiaoHang</w:t>
@@ -2815,18 +2793,10 @@
         <w:tc>
           <w:tcPr>
             <w:tcW w:w="3117" w:type="dxa"/>
-            <w:tcBorders>
-              <w:top w:val="single" w:sz="4" w:space="0" w:color="auto"/>
-              <w:left w:val="single" w:sz="4" w:space="0" w:color="auto"/>
-              <w:bottom w:val="single" w:sz="4" w:space="0" w:color="auto"/>
-              <w:right w:val="single" w:sz="4" w:space="0" w:color="auto"/>
-            </w:tcBorders>
-            <w:hideMark/>
           </w:tcPr>
           <w:p>
             <w:pPr>
               <w:pStyle w:val="MyTable1"/>
-              <w:spacing w:line="240" w:lineRule="auto"/>
             </w:pPr>
             <w:r>
               <w:t>Lưu trữ thông tin giao hàng</w:t>
@@ -2838,18 +2808,10 @@
         <w:tc>
           <w:tcPr>
             <w:tcW w:w="3116" w:type="dxa"/>
-            <w:tcBorders>
-              <w:top w:val="single" w:sz="4" w:space="0" w:color="auto"/>
-              <w:left w:val="single" w:sz="4" w:space="0" w:color="auto"/>
-              <w:bottom w:val="single" w:sz="4" w:space="0" w:color="auto"/>
-              <w:right w:val="single" w:sz="4" w:space="0" w:color="auto"/>
-            </w:tcBorders>
-            <w:hideMark/>
           </w:tcPr>
           <w:p>
             <w:pPr>
               <w:pStyle w:val="MyTable1"/>
-              <w:spacing w:line="240" w:lineRule="auto"/>
             </w:pPr>
             <w:r>
               <w:t>2</w:t>
@@ -2859,18 +2821,10 @@
         <w:tc>
           <w:tcPr>
             <w:tcW w:w="3117" w:type="dxa"/>
-            <w:tcBorders>
-              <w:top w:val="single" w:sz="4" w:space="0" w:color="auto"/>
-              <w:left w:val="single" w:sz="4" w:space="0" w:color="auto"/>
-              <w:bottom w:val="single" w:sz="4" w:space="0" w:color="auto"/>
-              <w:right w:val="single" w:sz="4" w:space="0" w:color="auto"/>
-            </w:tcBorders>
-            <w:hideMark/>
           </w:tcPr>
           <w:p>
             <w:pPr>
               <w:pStyle w:val="MyTable1"/>
-              <w:spacing w:line="240" w:lineRule="auto"/>
             </w:pPr>
             <w:r>
               <w:t>CT_GiaoHang</w:t>
@@ -2880,18 +2834,10 @@
         <w:tc>
           <w:tcPr>
             <w:tcW w:w="3117" w:type="dxa"/>
-            <w:tcBorders>
-              <w:top w:val="single" w:sz="4" w:space="0" w:color="auto"/>
-              <w:left w:val="single" w:sz="4" w:space="0" w:color="auto"/>
-              <w:bottom w:val="single" w:sz="4" w:space="0" w:color="auto"/>
-              <w:right w:val="single" w:sz="4" w:space="0" w:color="auto"/>
-            </w:tcBorders>
-            <w:hideMark/>
           </w:tcPr>
           <w:p>
             <w:pPr>
               <w:pStyle w:val="MyTable1"/>
-              <w:spacing w:line="240" w:lineRule="auto"/>
             </w:pPr>
             <w:r>
               <w:t>Lưu trữ thông tin chi tiết về từng sản được giao trong đơn giao hàng</w:t>
@@ -2903,18 +2849,10 @@
         <w:tc>
           <w:tcPr>
             <w:tcW w:w="3116" w:type="dxa"/>
-            <w:tcBorders>
-              <w:top w:val="single" w:sz="4" w:space="0" w:color="auto"/>
-              <w:left w:val="single" w:sz="4" w:space="0" w:color="auto"/>
-              <w:bottom w:val="single" w:sz="4" w:space="0" w:color="auto"/>
-              <w:right w:val="single" w:sz="4" w:space="0" w:color="auto"/>
-            </w:tcBorders>
-            <w:hideMark/>
           </w:tcPr>
           <w:p>
             <w:pPr>
               <w:pStyle w:val="MyTable1"/>
-              <w:spacing w:line="240" w:lineRule="auto"/>
             </w:pPr>
             <w:r>
               <w:t>3</w:t>
@@ -2924,18 +2862,10 @@
         <w:tc>
           <w:tcPr>
             <w:tcW w:w="3117" w:type="dxa"/>
-            <w:tcBorders>
-              <w:top w:val="single" w:sz="4" w:space="0" w:color="auto"/>
-              <w:left w:val="single" w:sz="4" w:space="0" w:color="auto"/>
-              <w:bottom w:val="single" w:sz="4" w:space="0" w:color="auto"/>
-              <w:right w:val="single" w:sz="4" w:space="0" w:color="auto"/>
-            </w:tcBorders>
-            <w:hideMark/>
           </w:tcPr>
           <w:p>
             <w:pPr>
               <w:pStyle w:val="MyTable1"/>
-              <w:spacing w:line="240" w:lineRule="auto"/>
             </w:pPr>
             <w:r>
               <w:t>HoaDon</w:t>
@@ -2945,18 +2875,10 @@
         <w:tc>
           <w:tcPr>
             <w:tcW w:w="3117" w:type="dxa"/>
-            <w:tcBorders>
-              <w:top w:val="single" w:sz="4" w:space="0" w:color="auto"/>
-              <w:left w:val="single" w:sz="4" w:space="0" w:color="auto"/>
-              <w:bottom w:val="single" w:sz="4" w:space="0" w:color="auto"/>
-              <w:right w:val="single" w:sz="4" w:space="0" w:color="auto"/>
-            </w:tcBorders>
-            <w:hideMark/>
           </w:tcPr>
           <w:p>
             <w:pPr>
               <w:pStyle w:val="MyTable1"/>
-              <w:spacing w:line="240" w:lineRule="auto"/>
             </w:pPr>
             <w:r>
               <w:t>Lưu trữ thông tin hóa đơn về việc thu tiền</w:t>
@@ -2968,18 +2890,10 @@
         <w:tc>
           <w:tcPr>
             <w:tcW w:w="3116" w:type="dxa"/>
-            <w:tcBorders>
-              <w:top w:val="single" w:sz="4" w:space="0" w:color="auto"/>
-              <w:left w:val="single" w:sz="4" w:space="0" w:color="auto"/>
-              <w:bottom w:val="single" w:sz="4" w:space="0" w:color="auto"/>
-              <w:right w:val="single" w:sz="4" w:space="0" w:color="auto"/>
-            </w:tcBorders>
-            <w:hideMark/>
           </w:tcPr>
           <w:p>
             <w:pPr>
               <w:pStyle w:val="MyTable1"/>
-              <w:spacing w:line="240" w:lineRule="auto"/>
             </w:pPr>
             <w:r>
               <w:t>4</w:t>
@@ -2989,18 +2903,10 @@
         <w:tc>
           <w:tcPr>
             <w:tcW w:w="3117" w:type="dxa"/>
-            <w:tcBorders>
-              <w:top w:val="single" w:sz="4" w:space="0" w:color="auto"/>
-              <w:left w:val="single" w:sz="4" w:space="0" w:color="auto"/>
-              <w:bottom w:val="single" w:sz="4" w:space="0" w:color="auto"/>
-              <w:right w:val="single" w:sz="4" w:space="0" w:color="auto"/>
-            </w:tcBorders>
-            <w:hideMark/>
           </w:tcPr>
           <w:p>
             <w:pPr>
               <w:pStyle w:val="MyTable1"/>
-              <w:spacing w:line="240" w:lineRule="auto"/>
             </w:pPr>
             <w:r>
               <w:t>NhanVien</w:t>
@@ -3010,18 +2916,10 @@
         <w:tc>
           <w:tcPr>
             <w:tcW w:w="3117" w:type="dxa"/>
-            <w:tcBorders>
-              <w:top w:val="single" w:sz="4" w:space="0" w:color="auto"/>
-              <w:left w:val="single" w:sz="4" w:space="0" w:color="auto"/>
-              <w:bottom w:val="single" w:sz="4" w:space="0" w:color="auto"/>
-              <w:right w:val="single" w:sz="4" w:space="0" w:color="auto"/>
-            </w:tcBorders>
-            <w:hideMark/>
           </w:tcPr>
           <w:p>
             <w:pPr>
               <w:pStyle w:val="MyTable1"/>
-              <w:spacing w:line="240" w:lineRule="auto"/>
             </w:pPr>
             <w:r>
               <w:t>Lưu trữ thông tin nhân viên của vitamilk</w:t>
@@ -3033,20 +2931,13 @@
         <w:tc>
           <w:tcPr>
             <w:tcW w:w="3116" w:type="dxa"/>
-            <w:tcBorders>
-              <w:top w:val="single" w:sz="4" w:space="0" w:color="auto"/>
-              <w:left w:val="single" w:sz="4" w:space="0" w:color="auto"/>
-              <w:bottom w:val="single" w:sz="4" w:space="0" w:color="auto"/>
-              <w:right w:val="single" w:sz="4" w:space="0" w:color="auto"/>
-            </w:tcBorders>
-            <w:hideMark/>
           </w:tcPr>
           <w:p>
             <w:pPr>
               <w:pStyle w:val="MyTable1"/>
-              <w:spacing w:line="240" w:lineRule="auto"/>
-            </w:pPr>
-            <w:r>
+            </w:pPr>
+            <w:r>
+              <w:lastRenderedPageBreak/>
               <w:t>5</w:t>
             </w:r>
           </w:p>
@@ -3054,18 +2945,10 @@
         <w:tc>
           <w:tcPr>
             <w:tcW w:w="3117" w:type="dxa"/>
-            <w:tcBorders>
-              <w:top w:val="single" w:sz="4" w:space="0" w:color="auto"/>
-              <w:left w:val="single" w:sz="4" w:space="0" w:color="auto"/>
-              <w:bottom w:val="single" w:sz="4" w:space="0" w:color="auto"/>
-              <w:right w:val="single" w:sz="4" w:space="0" w:color="auto"/>
-            </w:tcBorders>
-            <w:hideMark/>
           </w:tcPr>
           <w:p>
             <w:pPr>
               <w:pStyle w:val="MyTable1"/>
-              <w:spacing w:line="240" w:lineRule="auto"/>
             </w:pPr>
             <w:r>
               <w:t>NhaPhanPhoi</w:t>
@@ -3075,18 +2958,10 @@
         <w:tc>
           <w:tcPr>
             <w:tcW w:w="3117" w:type="dxa"/>
-            <w:tcBorders>
-              <w:top w:val="single" w:sz="4" w:space="0" w:color="auto"/>
-              <w:left w:val="single" w:sz="4" w:space="0" w:color="auto"/>
-              <w:bottom w:val="single" w:sz="4" w:space="0" w:color="auto"/>
-              <w:right w:val="single" w:sz="4" w:space="0" w:color="auto"/>
-            </w:tcBorders>
-            <w:hideMark/>
           </w:tcPr>
           <w:p>
             <w:pPr>
               <w:pStyle w:val="MyTable1"/>
-              <w:spacing w:line="240" w:lineRule="auto"/>
             </w:pPr>
             <w:r>
               <w:t>Lưu trữ thông tin nhà phân phối</w:t>
@@ -3098,21 +2973,12 @@
         <w:tc>
           <w:tcPr>
             <w:tcW w:w="3116" w:type="dxa"/>
-            <w:tcBorders>
-              <w:top w:val="single" w:sz="4" w:space="0" w:color="auto"/>
-              <w:left w:val="single" w:sz="4" w:space="0" w:color="auto"/>
-              <w:bottom w:val="single" w:sz="4" w:space="0" w:color="auto"/>
-              <w:right w:val="single" w:sz="4" w:space="0" w:color="auto"/>
-            </w:tcBorders>
-            <w:hideMark/>
           </w:tcPr>
           <w:p>
             <w:pPr>
               <w:pStyle w:val="MyTable1"/>
-              <w:spacing w:line="240" w:lineRule="auto"/>
-            </w:pPr>
-            <w:r>
-              <w:lastRenderedPageBreak/>
+            </w:pPr>
+            <w:r>
               <w:t>6</w:t>
             </w:r>
           </w:p>
@@ -3120,18 +2986,10 @@
         <w:tc>
           <w:tcPr>
             <w:tcW w:w="3117" w:type="dxa"/>
-            <w:tcBorders>
-              <w:top w:val="single" w:sz="4" w:space="0" w:color="auto"/>
-              <w:left w:val="single" w:sz="4" w:space="0" w:color="auto"/>
-              <w:bottom w:val="single" w:sz="4" w:space="0" w:color="auto"/>
-              <w:right w:val="single" w:sz="4" w:space="0" w:color="auto"/>
-            </w:tcBorders>
-            <w:hideMark/>
           </w:tcPr>
           <w:p>
             <w:pPr>
               <w:pStyle w:val="MyTable1"/>
-              <w:spacing w:line="240" w:lineRule="auto"/>
             </w:pPr>
             <w:r>
               <w:t>DonDatHang</w:t>
@@ -3141,18 +2999,10 @@
         <w:tc>
           <w:tcPr>
             <w:tcW w:w="3117" w:type="dxa"/>
-            <w:tcBorders>
-              <w:top w:val="single" w:sz="4" w:space="0" w:color="auto"/>
-              <w:left w:val="single" w:sz="4" w:space="0" w:color="auto"/>
-              <w:bottom w:val="single" w:sz="4" w:space="0" w:color="auto"/>
-              <w:right w:val="single" w:sz="4" w:space="0" w:color="auto"/>
-            </w:tcBorders>
-            <w:hideMark/>
           </w:tcPr>
           <w:p>
             <w:pPr>
               <w:pStyle w:val="MyTable1"/>
-              <w:spacing w:line="240" w:lineRule="auto"/>
             </w:pPr>
             <w:r>
               <w:t>Lưu trữ thông tin đơn đặt hàng</w:t>
@@ -3164,18 +3014,10 @@
         <w:tc>
           <w:tcPr>
             <w:tcW w:w="3116" w:type="dxa"/>
-            <w:tcBorders>
-              <w:top w:val="single" w:sz="4" w:space="0" w:color="auto"/>
-              <w:left w:val="single" w:sz="4" w:space="0" w:color="auto"/>
-              <w:bottom w:val="single" w:sz="4" w:space="0" w:color="auto"/>
-              <w:right w:val="single" w:sz="4" w:space="0" w:color="auto"/>
-            </w:tcBorders>
-            <w:hideMark/>
           </w:tcPr>
           <w:p>
             <w:pPr>
               <w:pStyle w:val="MyTable1"/>
-              <w:spacing w:line="240" w:lineRule="auto"/>
             </w:pPr>
             <w:r>
               <w:t>7</w:t>
@@ -3185,18 +3027,10 @@
         <w:tc>
           <w:tcPr>
             <w:tcW w:w="3117" w:type="dxa"/>
-            <w:tcBorders>
-              <w:top w:val="single" w:sz="4" w:space="0" w:color="auto"/>
-              <w:left w:val="single" w:sz="4" w:space="0" w:color="auto"/>
-              <w:bottom w:val="single" w:sz="4" w:space="0" w:color="auto"/>
-              <w:right w:val="single" w:sz="4" w:space="0" w:color="auto"/>
-            </w:tcBorders>
-            <w:hideMark/>
           </w:tcPr>
           <w:p>
             <w:pPr>
               <w:pStyle w:val="MyTable1"/>
-              <w:spacing w:line="240" w:lineRule="auto"/>
             </w:pPr>
             <w:r>
               <w:t>SanPham</w:t>
@@ -3206,18 +3040,10 @@
         <w:tc>
           <w:tcPr>
             <w:tcW w:w="3117" w:type="dxa"/>
-            <w:tcBorders>
-              <w:top w:val="single" w:sz="4" w:space="0" w:color="auto"/>
-              <w:left w:val="single" w:sz="4" w:space="0" w:color="auto"/>
-              <w:bottom w:val="single" w:sz="4" w:space="0" w:color="auto"/>
-              <w:right w:val="single" w:sz="4" w:space="0" w:color="auto"/>
-            </w:tcBorders>
-            <w:hideMark/>
           </w:tcPr>
           <w:p>
             <w:pPr>
               <w:pStyle w:val="MyTable1"/>
-              <w:spacing w:line="240" w:lineRule="auto"/>
             </w:pPr>
             <w:r>
               <w:t>Lưu trữ thông tin sản phẩm</w:t>
@@ -3240,7 +3066,7 @@
     </w:p>
     <w:tbl>
       <w:tblPr>
-        <w:tblStyle w:val="TableGrid"/>
+        <w:tblStyle w:val="LiBang"/>
         <w:tblW w:w="9450" w:type="dxa"/>
         <w:tblInd w:w="-5" w:type="dxa"/>
         <w:tblLook w:val="04A0" w:firstRow="1" w:lastRow="0" w:firstColumn="1" w:lastColumn="0" w:noHBand="0" w:noVBand="1"/>
@@ -3472,7 +3298,7 @@
               <w:pStyle w:val="MyTable"/>
             </w:pPr>
             <w:r>
-              <w:t>ID_DonHang</w:t>
+              <w:t>ID_GiaoHang</w:t>
             </w:r>
           </w:p>
         </w:tc>
@@ -3723,6 +3549,99 @@
               <w:pStyle w:val="MyTable"/>
             </w:pPr>
             <w:r>
+              <w:t>TongTien</w:t>
+            </w:r>
+          </w:p>
+        </w:tc>
+        <w:tc>
+          <w:tcPr>
+            <w:tcW w:w="1436" w:type="dxa"/>
+          </w:tcPr>
+          <w:p>
+            <w:pPr>
+              <w:pStyle w:val="MyTable"/>
+              <w:rPr>
+                <w:sz w:val="26"/>
+                <w:szCs w:val="26"/>
+              </w:rPr>
+            </w:pPr>
+            <w:r>
+              <w:rPr>
+                <w:sz w:val="26"/>
+                <w:szCs w:val="26"/>
+              </w:rPr>
+              <w:t>money</w:t>
+            </w:r>
+          </w:p>
+        </w:tc>
+        <w:tc>
+          <w:tcPr>
+            <w:tcW w:w="1438" w:type="dxa"/>
+          </w:tcPr>
+          <w:p>
+            <w:pPr>
+              <w:pStyle w:val="MyTable"/>
+              <w:rPr>
+                <w:sz w:val="26"/>
+                <w:szCs w:val="26"/>
+              </w:rPr>
+            </w:pPr>
+            <w:r>
+              <w:rPr>
+                <w:sz w:val="26"/>
+                <w:szCs w:val="26"/>
+              </w:rPr>
+              <w:t>money</w:t>
+            </w:r>
+          </w:p>
+        </w:tc>
+        <w:tc>
+          <w:tcPr>
+            <w:tcW w:w="1432" w:type="dxa"/>
+          </w:tcPr>
+          <w:p>
+            <w:pPr>
+              <w:pStyle w:val="MyTable"/>
+            </w:pPr>
+          </w:p>
+        </w:tc>
+        <w:tc>
+          <w:tcPr>
+            <w:tcW w:w="1755" w:type="dxa"/>
+          </w:tcPr>
+          <w:p>
+            <w:pPr>
+              <w:pStyle w:val="MyTable"/>
+            </w:pPr>
+            <w:r>
+              <w:t>Tổng tiền của đơn giao hàng</w:t>
+            </w:r>
+          </w:p>
+        </w:tc>
+      </w:tr>
+      <w:tr>
+        <w:tc>
+          <w:tcPr>
+            <w:tcW w:w="1520" w:type="dxa"/>
+          </w:tcPr>
+          <w:p>
+            <w:pPr>
+              <w:pStyle w:val="MyTable"/>
+            </w:pPr>
+            <w:r>
+              <w:t>4</w:t>
+            </w:r>
+          </w:p>
+        </w:tc>
+        <w:tc>
+          <w:tcPr>
+            <w:tcW w:w="1869" w:type="dxa"/>
+          </w:tcPr>
+          <w:p>
+            <w:pPr>
+              <w:pStyle w:val="MyTable"/>
+            </w:pPr>
+            <w:r>
               <w:t>NgayGiao</w:t>
             </w:r>
           </w:p>
@@ -3893,6 +3812,7 @@
               <w:pStyle w:val="MyTable"/>
             </w:pPr>
             <w:r>
+              <w:lastRenderedPageBreak/>
               <w:t>4: đơn bị từ chối giao</w:t>
             </w:r>
           </w:p>
@@ -3916,6 +3836,7 @@
               <w:pStyle w:val="MyTable"/>
             </w:pPr>
             <w:r>
+              <w:lastRenderedPageBreak/>
               <w:t>6</w:t>
             </w:r>
           </w:p>
@@ -3986,11 +3907,7 @@
               <w:pStyle w:val="MyTable"/>
             </w:pPr>
             <w:r>
-              <w:t xml:space="preserve">Ngày giờ lúc cập nhật tình trạng </w:t>
-            </w:r>
-            <w:r>
-              <w:lastRenderedPageBreak/>
-              <w:t>đơn giao hàng</w:t>
+              <w:t>Ngày giờ lúc cập nhật tình trạng đơn giao hàng</w:t>
             </w:r>
           </w:p>
         </w:tc>
@@ -4005,7 +3922,6 @@
               <w:pStyle w:val="MyTable"/>
             </w:pPr>
             <w:r>
-              <w:lastRenderedPageBreak/>
               <w:t>7</w:t>
             </w:r>
           </w:p>
@@ -4344,7 +4260,7 @@
     </w:p>
     <w:tbl>
       <w:tblPr>
-        <w:tblStyle w:val="TableGrid"/>
+        <w:tblStyle w:val="LiBang"/>
         <w:tblW w:w="9450" w:type="dxa"/>
         <w:tblInd w:w="-5" w:type="dxa"/>
         <w:tblLook w:val="04A0" w:firstRow="1" w:lastRow="0" w:firstColumn="1" w:lastColumn="0" w:noHBand="0" w:noVBand="1"/>
@@ -4462,7 +4378,6 @@
               <w:pStyle w:val="MyTable"/>
             </w:pPr>
             <w:r>
-              <w:lastRenderedPageBreak/>
               <w:t>Danh sách các cột</w:t>
             </w:r>
           </w:p>
@@ -4628,6 +4543,9 @@
             <w:pPr>
               <w:pStyle w:val="MyTable"/>
             </w:pPr>
+            <w:r>
+              <w:t>Xác định duy nhất một đơn giao hàng</w:t>
+            </w:r>
           </w:p>
         </w:tc>
       </w:tr>
@@ -4705,6 +4623,9 @@
             <w:pPr>
               <w:pStyle w:val="MyTable"/>
             </w:pPr>
+            <w:r>
+              <w:t>Xác định duy nhất một sản phảm</w:t>
+            </w:r>
           </w:p>
         </w:tc>
       </w:tr>
@@ -4899,7 +4820,7 @@
     </w:p>
     <w:tbl>
       <w:tblPr>
-        <w:tblStyle w:val="TableGrid"/>
+        <w:tblStyle w:val="LiBang"/>
         <w:tblW w:w="9450" w:type="dxa"/>
         <w:tblInd w:w="-5" w:type="dxa"/>
         <w:tblLook w:val="04A0" w:firstRow="1" w:lastRow="0" w:firstColumn="1" w:lastColumn="0" w:noHBand="0" w:noVBand="1"/>
@@ -5182,6 +5103,13 @@
             <w:pPr>
               <w:pStyle w:val="MyTable"/>
             </w:pPr>
+            <w:r>
+              <w:t xml:space="preserve">Mã xác định duy nhất </w:t>
+            </w:r>
+            <w:r>
+              <w:lastRenderedPageBreak/>
+              <w:t>một hóa đơn</w:t>
+            </w:r>
           </w:p>
         </w:tc>
       </w:tr>
@@ -5195,6 +5123,7 @@
               <w:pStyle w:val="MyTable"/>
             </w:pPr>
             <w:r>
+              <w:lastRenderedPageBreak/>
               <w:t>2</w:t>
             </w:r>
           </w:p>
@@ -5358,7 +5287,6 @@
               <w:pStyle w:val="MyTable"/>
             </w:pPr>
             <w:r>
-              <w:lastRenderedPageBreak/>
               <w:t>4</w:t>
             </w:r>
           </w:p>
@@ -5654,102 +5582,6 @@
             </w:pPr>
             <w:r>
               <w:t>7</w:t>
-            </w:r>
-          </w:p>
-        </w:tc>
-        <w:tc>
-          <w:tcPr>
-            <w:tcW w:w="1869" w:type="dxa"/>
-          </w:tcPr>
-          <w:p>
-            <w:pPr>
-              <w:pStyle w:val="MyTable"/>
-            </w:pPr>
-            <w:r>
-              <w:t>ID_NPP</w:t>
-            </w:r>
-          </w:p>
-        </w:tc>
-        <w:tc>
-          <w:tcPr>
-            <w:tcW w:w="1437" w:type="dxa"/>
-          </w:tcPr>
-          <w:p>
-            <w:pPr>
-              <w:pStyle w:val="MyTable"/>
-              <w:rPr>
-                <w:sz w:val="26"/>
-                <w:szCs w:val="26"/>
-              </w:rPr>
-            </w:pPr>
-            <w:r>
-              <w:rPr>
-                <w:sz w:val="26"/>
-                <w:szCs w:val="26"/>
-              </w:rPr>
-              <w:t>int</w:t>
-            </w:r>
-          </w:p>
-        </w:tc>
-        <w:tc>
-          <w:tcPr>
-            <w:tcW w:w="1428" w:type="dxa"/>
-          </w:tcPr>
-          <w:p>
-            <w:pPr>
-              <w:pStyle w:val="MyTable"/>
-              <w:rPr>
-                <w:sz w:val="26"/>
-                <w:szCs w:val="26"/>
-              </w:rPr>
-            </w:pPr>
-            <w:r>
-              <w:rPr>
-                <w:sz w:val="26"/>
-                <w:szCs w:val="26"/>
-              </w:rPr>
-              <w:t>int</w:t>
-            </w:r>
-          </w:p>
-        </w:tc>
-        <w:tc>
-          <w:tcPr>
-            <w:tcW w:w="1431" w:type="dxa"/>
-          </w:tcPr>
-          <w:p>
-            <w:pPr>
-              <w:pStyle w:val="MyTable"/>
-            </w:pPr>
-            <w:r>
-              <w:t>Khóa ngoại</w:t>
-            </w:r>
-          </w:p>
-        </w:tc>
-        <w:tc>
-          <w:tcPr>
-            <w:tcW w:w="1765" w:type="dxa"/>
-          </w:tcPr>
-          <w:p>
-            <w:pPr>
-              <w:pStyle w:val="MyTable"/>
-            </w:pPr>
-            <w:r>
-              <w:t>Cho biết hóa đơn này cho NPP nào đóng tiền</w:t>
-            </w:r>
-          </w:p>
-        </w:tc>
-      </w:tr>
-      <w:tr>
-        <w:tc>
-          <w:tcPr>
-            <w:tcW w:w="1520" w:type="dxa"/>
-          </w:tcPr>
-          <w:p>
-            <w:pPr>
-              <w:pStyle w:val="MyTable"/>
-            </w:pPr>
-            <w:r>
-              <w:t>8</w:t>
             </w:r>
           </w:p>
         </w:tc>
@@ -5847,7 +5679,7 @@
     </w:p>
     <w:tbl>
       <w:tblPr>
-        <w:tblStyle w:val="TableGrid"/>
+        <w:tblStyle w:val="LiBang"/>
         <w:tblW w:w="9450" w:type="dxa"/>
         <w:tblInd w:w="-5" w:type="dxa"/>
         <w:tblLook w:val="04A0" w:firstRow="1" w:lastRow="0" w:firstColumn="1" w:lastColumn="0" w:noHBand="0" w:noVBand="1"/>
@@ -6199,6 +6031,7 @@
                 <w:sz w:val="26"/>
                 <w:szCs w:val="26"/>
               </w:rPr>
+              <w:lastRenderedPageBreak/>
               <w:t>1</w:t>
             </w:r>
           </w:p>
@@ -6304,15 +6137,7 @@
                 <w:sz w:val="26"/>
                 <w:szCs w:val="26"/>
               </w:rPr>
-              <w:t xml:space="preserve">Mã nhân viên xác định duy nhất </w:t>
-            </w:r>
-            <w:r>
-              <w:rPr>
-                <w:sz w:val="26"/>
-                <w:szCs w:val="26"/>
-              </w:rPr>
-              <w:lastRenderedPageBreak/>
-              <w:t>người liên hệ của một nhân viên</w:t>
+              <w:t>Mã nhân viên xác định duy nhất người liên hệ của một nhân viên</w:t>
             </w:r>
           </w:p>
         </w:tc>
@@ -6335,7 +6160,6 @@
                 <w:sz w:val="26"/>
                 <w:szCs w:val="26"/>
               </w:rPr>
-              <w:lastRenderedPageBreak/>
               <w:t>2</w:t>
             </w:r>
           </w:p>
@@ -6399,14 +6223,7 @@
                 <w:sz w:val="26"/>
                 <w:szCs w:val="26"/>
               </w:rPr>
-              <w:t>5</w:t>
-            </w:r>
-            <w:r>
-              <w:rPr>
-                <w:sz w:val="26"/>
-                <w:szCs w:val="26"/>
-              </w:rPr>
-              <w:t>0</w:t>
+              <w:t>100</w:t>
             </w:r>
           </w:p>
         </w:tc>
@@ -6436,348 +6253,13 @@
                 <w:szCs w:val="26"/>
               </w:rPr>
             </w:pPr>
-          </w:p>
-        </w:tc>
-      </w:tr>
-      <w:tr>
-        <w:tc>
-          <w:tcPr>
-            <w:tcW w:w="1424" w:type="dxa"/>
-          </w:tcPr>
-          <w:p>
-            <w:pPr>
-              <w:pStyle w:val="MyTable"/>
-              <w:rPr>
-                <w:sz w:val="26"/>
-                <w:szCs w:val="26"/>
-              </w:rPr>
-            </w:pPr>
-            <w:r>
-              <w:rPr>
-                <w:sz w:val="26"/>
-                <w:szCs w:val="26"/>
-              </w:rPr>
-              <w:t>3</w:t>
-            </w:r>
-          </w:p>
-        </w:tc>
-        <w:tc>
-          <w:tcPr>
-            <w:tcW w:w="1726" w:type="dxa"/>
-          </w:tcPr>
-          <w:p>
-            <w:pPr>
-              <w:pStyle w:val="MyTable"/>
-              <w:rPr>
-                <w:sz w:val="26"/>
-                <w:szCs w:val="26"/>
-              </w:rPr>
-            </w:pPr>
-            <w:r>
-              <w:rPr>
-                <w:sz w:val="26"/>
-                <w:szCs w:val="26"/>
-              </w:rPr>
-              <w:t>CMND</w:t>
-            </w:r>
-          </w:p>
-        </w:tc>
-        <w:tc>
-          <w:tcPr>
-            <w:tcW w:w="1620" w:type="dxa"/>
-          </w:tcPr>
-          <w:p>
-            <w:pPr>
-              <w:pStyle w:val="MyTable"/>
-              <w:rPr>
-                <w:sz w:val="26"/>
-                <w:szCs w:val="26"/>
-              </w:rPr>
-            </w:pPr>
-            <w:r>
-              <w:rPr>
-                <w:sz w:val="26"/>
-                <w:szCs w:val="26"/>
-              </w:rPr>
-              <w:t>varchar</w:t>
-            </w:r>
-          </w:p>
-        </w:tc>
-        <w:tc>
-          <w:tcPr>
-            <w:tcW w:w="1170" w:type="dxa"/>
-          </w:tcPr>
-          <w:p>
-            <w:pPr>
-              <w:pStyle w:val="MyTable"/>
-              <w:rPr>
-                <w:sz w:val="26"/>
-                <w:szCs w:val="26"/>
-              </w:rPr>
-            </w:pPr>
-            <w:r>
-              <w:rPr>
-                <w:sz w:val="26"/>
-                <w:szCs w:val="26"/>
-              </w:rPr>
-              <w:t>20</w:t>
-            </w:r>
-          </w:p>
-        </w:tc>
-        <w:tc>
-          <w:tcPr>
-            <w:tcW w:w="1630" w:type="dxa"/>
-          </w:tcPr>
-          <w:p>
-            <w:pPr>
-              <w:pStyle w:val="MyTable"/>
-              <w:rPr>
-                <w:sz w:val="26"/>
-                <w:szCs w:val="26"/>
-              </w:rPr>
-            </w:pPr>
-          </w:p>
-        </w:tc>
-        <w:tc>
-          <w:tcPr>
-            <w:tcW w:w="1880" w:type="dxa"/>
-          </w:tcPr>
-          <w:p>
-            <w:pPr>
-              <w:pStyle w:val="MyTable"/>
-              <w:rPr>
-                <w:sz w:val="26"/>
-                <w:szCs w:val="26"/>
-              </w:rPr>
-            </w:pPr>
-          </w:p>
-        </w:tc>
-      </w:tr>
-      <w:tr>
-        <w:tc>
-          <w:tcPr>
-            <w:tcW w:w="1424" w:type="dxa"/>
-          </w:tcPr>
-          <w:p>
-            <w:pPr>
-              <w:pStyle w:val="MyTable"/>
-              <w:rPr>
-                <w:sz w:val="26"/>
-                <w:szCs w:val="26"/>
-              </w:rPr>
-            </w:pPr>
-            <w:r>
-              <w:rPr>
-                <w:sz w:val="26"/>
-                <w:szCs w:val="26"/>
-              </w:rPr>
-              <w:t>4</w:t>
-            </w:r>
-          </w:p>
-        </w:tc>
-        <w:tc>
-          <w:tcPr>
-            <w:tcW w:w="1726" w:type="dxa"/>
-          </w:tcPr>
-          <w:p>
-            <w:pPr>
-              <w:pStyle w:val="MyTable"/>
-              <w:rPr>
-                <w:sz w:val="26"/>
-                <w:szCs w:val="26"/>
-              </w:rPr>
-            </w:pPr>
-            <w:r>
-              <w:rPr>
-                <w:sz w:val="26"/>
-                <w:szCs w:val="26"/>
-              </w:rPr>
-              <w:t>SDT</w:t>
-            </w:r>
-          </w:p>
-        </w:tc>
-        <w:tc>
-          <w:tcPr>
-            <w:tcW w:w="1620" w:type="dxa"/>
-          </w:tcPr>
-          <w:p>
-            <w:pPr>
-              <w:pStyle w:val="MyTable"/>
-              <w:rPr>
-                <w:sz w:val="26"/>
-                <w:szCs w:val="26"/>
-              </w:rPr>
-            </w:pPr>
-            <w:r>
-              <w:rPr>
-                <w:sz w:val="26"/>
-                <w:szCs w:val="26"/>
-              </w:rPr>
-              <w:t>varchar</w:t>
-            </w:r>
-          </w:p>
-        </w:tc>
-        <w:tc>
-          <w:tcPr>
-            <w:tcW w:w="1170" w:type="dxa"/>
-          </w:tcPr>
-          <w:p>
-            <w:pPr>
-              <w:pStyle w:val="MyTable"/>
-              <w:rPr>
-                <w:sz w:val="26"/>
-                <w:szCs w:val="26"/>
-              </w:rPr>
-            </w:pPr>
-            <w:r>
-              <w:rPr>
-                <w:sz w:val="26"/>
-                <w:szCs w:val="26"/>
-              </w:rPr>
-              <w:t>20</w:t>
-            </w:r>
-          </w:p>
-        </w:tc>
-        <w:tc>
-          <w:tcPr>
-            <w:tcW w:w="1630" w:type="dxa"/>
-          </w:tcPr>
-          <w:p>
-            <w:pPr>
-              <w:pStyle w:val="MyTable"/>
-              <w:rPr>
-                <w:sz w:val="26"/>
-                <w:szCs w:val="26"/>
-              </w:rPr>
-            </w:pPr>
-          </w:p>
-        </w:tc>
-        <w:tc>
-          <w:tcPr>
-            <w:tcW w:w="1880" w:type="dxa"/>
-          </w:tcPr>
-          <w:p>
-            <w:pPr>
-              <w:pStyle w:val="MyTable"/>
-              <w:rPr>
-                <w:sz w:val="26"/>
-                <w:szCs w:val="26"/>
-              </w:rPr>
-            </w:pPr>
-          </w:p>
-        </w:tc>
-      </w:tr>
-      <w:tr>
-        <w:tc>
-          <w:tcPr>
-            <w:tcW w:w="1424" w:type="dxa"/>
-          </w:tcPr>
-          <w:p>
-            <w:pPr>
-              <w:pStyle w:val="MyTable"/>
-              <w:rPr>
-                <w:sz w:val="26"/>
-                <w:szCs w:val="26"/>
-              </w:rPr>
-            </w:pPr>
-            <w:r>
-              <w:rPr>
-                <w:sz w:val="26"/>
-                <w:szCs w:val="26"/>
-              </w:rPr>
-              <w:t>5</w:t>
-            </w:r>
-          </w:p>
-        </w:tc>
-        <w:tc>
-          <w:tcPr>
-            <w:tcW w:w="1726" w:type="dxa"/>
-          </w:tcPr>
-          <w:p>
-            <w:pPr>
-              <w:pStyle w:val="MyTable"/>
-              <w:rPr>
-                <w:sz w:val="26"/>
-                <w:szCs w:val="26"/>
-              </w:rPr>
-            </w:pPr>
-            <w:r>
-              <w:rPr>
-                <w:sz w:val="26"/>
-                <w:szCs w:val="26"/>
-              </w:rPr>
-              <w:t>DiaChi</w:t>
-            </w:r>
-          </w:p>
-        </w:tc>
-        <w:tc>
-          <w:tcPr>
-            <w:tcW w:w="1620" w:type="dxa"/>
-          </w:tcPr>
-          <w:p>
-            <w:pPr>
-              <w:pStyle w:val="MyTable"/>
-              <w:rPr>
-                <w:sz w:val="26"/>
-                <w:szCs w:val="26"/>
-              </w:rPr>
-            </w:pPr>
-            <w:r>
-              <w:rPr>
-                <w:sz w:val="26"/>
-                <w:szCs w:val="26"/>
-              </w:rPr>
-              <w:t>nvarchar</w:t>
-            </w:r>
-          </w:p>
-        </w:tc>
-        <w:tc>
-          <w:tcPr>
-            <w:tcW w:w="1170" w:type="dxa"/>
-          </w:tcPr>
-          <w:p>
-            <w:pPr>
-              <w:pStyle w:val="MyTable"/>
-              <w:rPr>
-                <w:sz w:val="26"/>
-                <w:szCs w:val="26"/>
-              </w:rPr>
-            </w:pPr>
-            <w:r>
-              <w:rPr>
-                <w:sz w:val="26"/>
-                <w:szCs w:val="26"/>
-              </w:rPr>
-              <w:t>100</w:t>
-            </w:r>
-          </w:p>
-        </w:tc>
-        <w:tc>
-          <w:tcPr>
-            <w:tcW w:w="1630" w:type="dxa"/>
-          </w:tcPr>
-          <w:p>
-            <w:pPr>
-              <w:pStyle w:val="MyTable"/>
-              <w:rPr>
-                <w:sz w:val="26"/>
-                <w:szCs w:val="26"/>
-              </w:rPr>
-            </w:pPr>
-          </w:p>
-        </w:tc>
-        <w:tc>
-          <w:tcPr>
-            <w:tcW w:w="1880" w:type="dxa"/>
-          </w:tcPr>
-          <w:p>
-            <w:pPr>
-              <w:pStyle w:val="MyTable"/>
-              <w:rPr>
-                <w:sz w:val="26"/>
-                <w:szCs w:val="26"/>
-              </w:rPr>
-            </w:pPr>
+            <w:r>
+              <w:rPr>
+                <w:sz w:val="26"/>
+                <w:szCs w:val="26"/>
+              </w:rPr>
+              <w:t>Tên của nhân viên</w:t>
+            </w:r>
           </w:p>
         </w:tc>
       </w:tr>
@@ -6793,7 +6275,7 @@
     </w:p>
     <w:tbl>
       <w:tblPr>
-        <w:tblStyle w:val="TableGrid"/>
+        <w:tblStyle w:val="LiBang"/>
         <w:tblW w:w="9450" w:type="dxa"/>
         <w:tblInd w:w="-5" w:type="dxa"/>
         <w:tblLook w:val="04A0" w:firstRow="1" w:lastRow="0" w:firstColumn="1" w:lastColumn="0" w:noHBand="0" w:noVBand="1"/>
@@ -7351,7 +6833,7 @@
       </w:tr>
       <w:tr>
         <w:trPr>
-          <w:trHeight w:val="573"/>
+          <w:trHeight w:val="678"/>
         </w:trPr>
         <w:tc>
           <w:tcPr>
@@ -7365,15 +6847,13 @@
                 <w:noProof/>
                 <w:sz w:val="26"/>
                 <w:szCs w:val="26"/>
-                <w:lang w:val="vi-VN"/>
-              </w:rPr>
-            </w:pPr>
-            <w:r>
-              <w:rPr>
-                <w:noProof/>
-                <w:sz w:val="26"/>
-                <w:szCs w:val="26"/>
-                <w:lang w:val="vi-VN"/>
+              </w:rPr>
+            </w:pPr>
+            <w:r>
+              <w:rPr>
+                <w:noProof/>
+                <w:sz w:val="26"/>
+                <w:szCs w:val="26"/>
               </w:rPr>
               <w:t>2</w:t>
             </w:r>
@@ -7483,7 +6963,7 @@
           <w:p>
             <w:pPr>
               <w:pStyle w:val="MyTable"/>
-              <w:ind w:hanging="14"/>
+              <w:ind w:left="-7" w:firstLine="7"/>
               <w:rPr>
                 <w:noProof/>
                 <w:sz w:val="26"/>
@@ -7513,23 +6993,23 @@
     </w:p>
     <w:tbl>
       <w:tblPr>
-        <w:tblStyle w:val="TableGrid"/>
+        <w:tblStyle w:val="LiBang"/>
         <w:tblW w:w="9450" w:type="dxa"/>
         <w:tblInd w:w="-5" w:type="dxa"/>
         <w:tblLook w:val="04A0" w:firstRow="1" w:lastRow="0" w:firstColumn="1" w:lastColumn="0" w:noHBand="0" w:noVBand="1"/>
       </w:tblPr>
       <w:tblGrid>
-        <w:gridCol w:w="1381"/>
-        <w:gridCol w:w="2469"/>
-        <w:gridCol w:w="1131"/>
-        <w:gridCol w:w="1330"/>
-        <w:gridCol w:w="1311"/>
-        <w:gridCol w:w="1828"/>
+        <w:gridCol w:w="1777"/>
+        <w:gridCol w:w="2108"/>
+        <w:gridCol w:w="1145"/>
+        <w:gridCol w:w="1112"/>
+        <w:gridCol w:w="1299"/>
+        <w:gridCol w:w="2009"/>
       </w:tblGrid>
       <w:tr>
         <w:tc>
           <w:tcPr>
-            <w:tcW w:w="1381" w:type="dxa"/>
+            <w:tcW w:w="2410" w:type="dxa"/>
             <w:shd w:val="clear" w:color="auto" w:fill="D9D9D9" w:themeFill="background1" w:themeFillShade="D9"/>
           </w:tcPr>
           <w:p>
@@ -7551,7 +7031,7 @@
         </w:tc>
         <w:tc>
           <w:tcPr>
-            <w:tcW w:w="8069" w:type="dxa"/>
+            <w:tcW w:w="7040" w:type="dxa"/>
             <w:gridSpan w:val="5"/>
             <w:shd w:val="clear" w:color="auto" w:fill="D9D9D9" w:themeFill="background1" w:themeFillShade="D9"/>
           </w:tcPr>
@@ -7576,7 +7056,7 @@
       <w:tr>
         <w:tc>
           <w:tcPr>
-            <w:tcW w:w="1381" w:type="dxa"/>
+            <w:tcW w:w="2410" w:type="dxa"/>
             <w:shd w:val="clear" w:color="auto" w:fill="D9D9D9" w:themeFill="background1" w:themeFillShade="D9"/>
           </w:tcPr>
           <w:p>
@@ -7598,7 +7078,7 @@
         </w:tc>
         <w:tc>
           <w:tcPr>
-            <w:tcW w:w="8069" w:type="dxa"/>
+            <w:tcW w:w="7040" w:type="dxa"/>
             <w:gridSpan w:val="5"/>
             <w:shd w:val="clear" w:color="auto" w:fill="D9D9D9" w:themeFill="background1" w:themeFillShade="D9"/>
           </w:tcPr>
@@ -7623,7 +7103,7 @@
       <w:tr>
         <w:tc>
           <w:tcPr>
-            <w:tcW w:w="1381" w:type="dxa"/>
+            <w:tcW w:w="2410" w:type="dxa"/>
             <w:shd w:val="clear" w:color="auto" w:fill="D9D9D9" w:themeFill="background1" w:themeFillShade="D9"/>
           </w:tcPr>
           <w:p>
@@ -7645,7 +7125,7 @@
         </w:tc>
         <w:tc>
           <w:tcPr>
-            <w:tcW w:w="8069" w:type="dxa"/>
+            <w:tcW w:w="7040" w:type="dxa"/>
             <w:gridSpan w:val="5"/>
             <w:shd w:val="clear" w:color="auto" w:fill="D9D9D9" w:themeFill="background1" w:themeFillShade="D9"/>
           </w:tcPr>
@@ -7695,7 +7175,7 @@
       <w:tr>
         <w:tc>
           <w:tcPr>
-            <w:tcW w:w="1381" w:type="dxa"/>
+            <w:tcW w:w="2410" w:type="dxa"/>
             <w:shd w:val="clear" w:color="auto" w:fill="D9D9D9" w:themeFill="background1" w:themeFillShade="D9"/>
           </w:tcPr>
           <w:p>
@@ -7717,7 +7197,7 @@
         </w:tc>
         <w:tc>
           <w:tcPr>
-            <w:tcW w:w="2469" w:type="dxa"/>
+            <w:tcW w:w="521" w:type="dxa"/>
             <w:shd w:val="clear" w:color="auto" w:fill="D9D9D9" w:themeFill="background1" w:themeFillShade="D9"/>
           </w:tcPr>
           <w:p>
@@ -7739,7 +7219,7 @@
         </w:tc>
         <w:tc>
           <w:tcPr>
-            <w:tcW w:w="1131" w:type="dxa"/>
+            <w:tcW w:w="1177" w:type="dxa"/>
             <w:shd w:val="clear" w:color="auto" w:fill="D9D9D9" w:themeFill="background1" w:themeFillShade="D9"/>
           </w:tcPr>
           <w:p>
@@ -7761,7 +7241,7 @@
         </w:tc>
         <w:tc>
           <w:tcPr>
-            <w:tcW w:w="1330" w:type="dxa"/>
+            <w:tcW w:w="1112" w:type="dxa"/>
             <w:shd w:val="clear" w:color="auto" w:fill="D9D9D9" w:themeFill="background1" w:themeFillShade="D9"/>
           </w:tcPr>
           <w:p>
@@ -7783,7 +7263,7 @@
         </w:tc>
         <w:tc>
           <w:tcPr>
-            <w:tcW w:w="1311" w:type="dxa"/>
+            <w:tcW w:w="1443" w:type="dxa"/>
             <w:shd w:val="clear" w:color="auto" w:fill="D9D9D9" w:themeFill="background1" w:themeFillShade="D9"/>
           </w:tcPr>
           <w:p>
@@ -7805,7 +7285,7 @@
         </w:tc>
         <w:tc>
           <w:tcPr>
-            <w:tcW w:w="1828" w:type="dxa"/>
+            <w:tcW w:w="2787" w:type="dxa"/>
             <w:shd w:val="clear" w:color="auto" w:fill="D9D9D9" w:themeFill="background1" w:themeFillShade="D9"/>
           </w:tcPr>
           <w:p>
@@ -7829,7 +7309,7 @@
       <w:tr>
         <w:tc>
           <w:tcPr>
-            <w:tcW w:w="1381" w:type="dxa"/>
+            <w:tcW w:w="2410" w:type="dxa"/>
           </w:tcPr>
           <w:p>
             <w:pPr>
@@ -7850,7 +7330,7 @@
         </w:tc>
         <w:tc>
           <w:tcPr>
-            <w:tcW w:w="2469" w:type="dxa"/>
+            <w:tcW w:w="521" w:type="dxa"/>
           </w:tcPr>
           <w:p>
             <w:pPr>
@@ -7871,7 +7351,7 @@
         </w:tc>
         <w:tc>
           <w:tcPr>
-            <w:tcW w:w="1131" w:type="dxa"/>
+            <w:tcW w:w="1177" w:type="dxa"/>
           </w:tcPr>
           <w:p>
             <w:pPr>
@@ -7892,7 +7372,7 @@
         </w:tc>
         <w:tc>
           <w:tcPr>
-            <w:tcW w:w="1330" w:type="dxa"/>
+            <w:tcW w:w="1112" w:type="dxa"/>
           </w:tcPr>
           <w:p>
             <w:pPr>
@@ -7913,7 +7393,7 @@
         </w:tc>
         <w:tc>
           <w:tcPr>
-            <w:tcW w:w="1311" w:type="dxa"/>
+            <w:tcW w:w="1443" w:type="dxa"/>
           </w:tcPr>
           <w:p>
             <w:pPr>
@@ -7934,38 +7414,30 @@
         </w:tc>
         <w:tc>
           <w:tcPr>
-            <w:tcW w:w="1828" w:type="dxa"/>
-          </w:tcPr>
-          <w:p>
-            <w:pPr>
-              <w:pStyle w:val="MyTable"/>
-              <w:rPr>
-                <w:sz w:val="26"/>
-                <w:szCs w:val="26"/>
-              </w:rPr>
-            </w:pPr>
-            <w:r>
-              <w:rPr>
-                <w:sz w:val="26"/>
-                <w:szCs w:val="26"/>
-              </w:rPr>
-              <w:t xml:space="preserve">Mã đơn hàng xác định duy nhất </w:t>
-            </w:r>
-            <w:r>
-              <w:rPr>
-                <w:sz w:val="26"/>
-                <w:szCs w:val="26"/>
-              </w:rPr>
-              <w:lastRenderedPageBreak/>
-              <w:t>một đơn hàng</w:t>
-            </w:r>
-          </w:p>
-        </w:tc>
-      </w:tr>
-      <w:tr>
-        <w:tc>
-          <w:tcPr>
-            <w:tcW w:w="1381" w:type="dxa"/>
+            <w:tcW w:w="2787" w:type="dxa"/>
+          </w:tcPr>
+          <w:p>
+            <w:pPr>
+              <w:pStyle w:val="MyTable"/>
+              <w:rPr>
+                <w:sz w:val="26"/>
+                <w:szCs w:val="26"/>
+              </w:rPr>
+            </w:pPr>
+            <w:r>
+              <w:rPr>
+                <w:sz w:val="26"/>
+                <w:szCs w:val="26"/>
+              </w:rPr>
+              <w:t>Mã đơn hàng xác định duy nhất một đơn hàng</w:t>
+            </w:r>
+          </w:p>
+        </w:tc>
+      </w:tr>
+      <w:tr>
+        <w:tc>
+          <w:tcPr>
+            <w:tcW w:w="2410" w:type="dxa"/>
           </w:tcPr>
           <w:p>
             <w:pPr>
@@ -7987,107 +7459,107 @@
         </w:tc>
         <w:tc>
           <w:tcPr>
-            <w:tcW w:w="2469" w:type="dxa"/>
-          </w:tcPr>
-          <w:p>
-            <w:pPr>
-              <w:pStyle w:val="MyTable"/>
-              <w:rPr>
-                <w:sz w:val="26"/>
-                <w:szCs w:val="26"/>
-              </w:rPr>
-            </w:pPr>
-            <w:r>
-              <w:rPr>
-                <w:sz w:val="26"/>
-                <w:szCs w:val="26"/>
-              </w:rPr>
-              <w:t>TongTien</w:t>
-            </w:r>
-          </w:p>
-        </w:tc>
-        <w:tc>
-          <w:tcPr>
-            <w:tcW w:w="1131" w:type="dxa"/>
-          </w:tcPr>
-          <w:p>
-            <w:pPr>
-              <w:pStyle w:val="MyTable"/>
-              <w:rPr>
-                <w:sz w:val="26"/>
-                <w:szCs w:val="26"/>
-              </w:rPr>
-            </w:pPr>
-            <w:r>
-              <w:rPr>
-                <w:sz w:val="26"/>
-                <w:szCs w:val="26"/>
-              </w:rPr>
-              <w:t>money</w:t>
-            </w:r>
-          </w:p>
-        </w:tc>
-        <w:tc>
-          <w:tcPr>
-            <w:tcW w:w="1330" w:type="dxa"/>
-          </w:tcPr>
-          <w:p>
-            <w:pPr>
-              <w:pStyle w:val="MyTable"/>
-              <w:rPr>
-                <w:sz w:val="26"/>
-                <w:szCs w:val="26"/>
-              </w:rPr>
-            </w:pPr>
-            <w:r>
-              <w:rPr>
-                <w:sz w:val="26"/>
-                <w:szCs w:val="26"/>
-              </w:rPr>
-              <w:t>money</w:t>
-            </w:r>
-          </w:p>
-        </w:tc>
-        <w:tc>
-          <w:tcPr>
-            <w:tcW w:w="1311" w:type="dxa"/>
-          </w:tcPr>
-          <w:p>
-            <w:pPr>
-              <w:pStyle w:val="MyTable"/>
-              <w:rPr>
-                <w:sz w:val="26"/>
-                <w:szCs w:val="26"/>
-              </w:rPr>
-            </w:pPr>
-          </w:p>
-        </w:tc>
-        <w:tc>
-          <w:tcPr>
-            <w:tcW w:w="1828" w:type="dxa"/>
-          </w:tcPr>
-          <w:p>
-            <w:pPr>
-              <w:pStyle w:val="MyTable"/>
-              <w:rPr>
-                <w:sz w:val="26"/>
-                <w:szCs w:val="26"/>
-              </w:rPr>
-            </w:pPr>
-            <w:r>
-              <w:rPr>
-                <w:sz w:val="26"/>
-                <w:szCs w:val="26"/>
-              </w:rPr>
-              <w:t>Tổng tiền của đơn hàng</w:t>
-            </w:r>
-          </w:p>
-        </w:tc>
-      </w:tr>
-      <w:tr>
-        <w:tc>
-          <w:tcPr>
-            <w:tcW w:w="1381" w:type="dxa"/>
+            <w:tcW w:w="521" w:type="dxa"/>
+          </w:tcPr>
+          <w:p>
+            <w:pPr>
+              <w:pStyle w:val="MyTable"/>
+              <w:rPr>
+                <w:sz w:val="26"/>
+                <w:szCs w:val="26"/>
+              </w:rPr>
+            </w:pPr>
+            <w:r>
+              <w:rPr>
+                <w:sz w:val="26"/>
+                <w:szCs w:val="26"/>
+              </w:rPr>
+              <w:t>NgayGiaoDuKien</w:t>
+            </w:r>
+          </w:p>
+        </w:tc>
+        <w:tc>
+          <w:tcPr>
+            <w:tcW w:w="1177" w:type="dxa"/>
+          </w:tcPr>
+          <w:p>
+            <w:pPr>
+              <w:pStyle w:val="MyTable"/>
+              <w:rPr>
+                <w:sz w:val="26"/>
+                <w:szCs w:val="26"/>
+              </w:rPr>
+            </w:pPr>
+            <w:r>
+              <w:rPr>
+                <w:sz w:val="26"/>
+                <w:szCs w:val="26"/>
+              </w:rPr>
+              <w:t>datetime</w:t>
+            </w:r>
+          </w:p>
+        </w:tc>
+        <w:tc>
+          <w:tcPr>
+            <w:tcW w:w="1112" w:type="dxa"/>
+          </w:tcPr>
+          <w:p>
+            <w:pPr>
+              <w:pStyle w:val="MyTable"/>
+              <w:rPr>
+                <w:sz w:val="26"/>
+                <w:szCs w:val="26"/>
+              </w:rPr>
+            </w:pPr>
+            <w:r>
+              <w:rPr>
+                <w:sz w:val="26"/>
+                <w:szCs w:val="26"/>
+              </w:rPr>
+              <w:t>datetime</w:t>
+            </w:r>
+          </w:p>
+        </w:tc>
+        <w:tc>
+          <w:tcPr>
+            <w:tcW w:w="1443" w:type="dxa"/>
+          </w:tcPr>
+          <w:p>
+            <w:pPr>
+              <w:pStyle w:val="MyTable"/>
+              <w:rPr>
+                <w:sz w:val="26"/>
+                <w:szCs w:val="26"/>
+              </w:rPr>
+            </w:pPr>
+          </w:p>
+        </w:tc>
+        <w:tc>
+          <w:tcPr>
+            <w:tcW w:w="2787" w:type="dxa"/>
+          </w:tcPr>
+          <w:p>
+            <w:pPr>
+              <w:pStyle w:val="MyTable"/>
+              <w:rPr>
+                <w:sz w:val="26"/>
+                <w:szCs w:val="26"/>
+              </w:rPr>
+            </w:pPr>
+            <w:r>
+              <w:rPr>
+                <w:sz w:val="26"/>
+                <w:szCs w:val="26"/>
+              </w:rPr>
+              <w:t>Ngày giao hàng dự kiến</w:t>
+            </w:r>
+          </w:p>
+        </w:tc>
+      </w:tr>
+      <w:tr>
+        <w:tc>
+          <w:tcPr>
+            <w:tcW w:w="2410" w:type="dxa"/>
           </w:tcPr>
           <w:p>
             <w:pPr>
@@ -8108,28 +7580,28 @@
         </w:tc>
         <w:tc>
           <w:tcPr>
-            <w:tcW w:w="2469" w:type="dxa"/>
-          </w:tcPr>
-          <w:p>
-            <w:pPr>
-              <w:pStyle w:val="MyTable"/>
-              <w:rPr>
-                <w:sz w:val="26"/>
-                <w:szCs w:val="26"/>
-              </w:rPr>
-            </w:pPr>
-            <w:r>
-              <w:rPr>
-                <w:sz w:val="26"/>
-                <w:szCs w:val="26"/>
-              </w:rPr>
-              <w:t>HinhThucGiaoHang</w:t>
-            </w:r>
-          </w:p>
-        </w:tc>
-        <w:tc>
-          <w:tcPr>
-            <w:tcW w:w="1131" w:type="dxa"/>
+            <w:tcW w:w="521" w:type="dxa"/>
+          </w:tcPr>
+          <w:p>
+            <w:pPr>
+              <w:pStyle w:val="MyTable"/>
+              <w:rPr>
+                <w:sz w:val="26"/>
+                <w:szCs w:val="26"/>
+              </w:rPr>
+            </w:pPr>
+            <w:r>
+              <w:rPr>
+                <w:sz w:val="26"/>
+                <w:szCs w:val="26"/>
+              </w:rPr>
+              <w:t>TinhTrang</w:t>
+            </w:r>
+          </w:p>
+        </w:tc>
+        <w:tc>
+          <w:tcPr>
+            <w:tcW w:w="1177" w:type="dxa"/>
           </w:tcPr>
           <w:p>
             <w:pPr>
@@ -8157,43 +7629,66 @@
         </w:tc>
         <w:tc>
           <w:tcPr>
-            <w:tcW w:w="1330" w:type="dxa"/>
-          </w:tcPr>
-          <w:p>
-            <w:pPr>
-              <w:pStyle w:val="MyTable"/>
-              <w:rPr>
-                <w:sz w:val="26"/>
-                <w:szCs w:val="26"/>
-              </w:rPr>
-            </w:pPr>
-            <w:r>
-              <w:rPr>
-                <w:sz w:val="26"/>
-                <w:szCs w:val="26"/>
-              </w:rPr>
-              <w:t>1,2</w:t>
-            </w:r>
-          </w:p>
-        </w:tc>
-        <w:tc>
-          <w:tcPr>
-            <w:tcW w:w="1311" w:type="dxa"/>
-          </w:tcPr>
-          <w:p>
-            <w:pPr>
-              <w:pStyle w:val="MyTable"/>
-              <w:rPr>
-                <w:sz w:val="26"/>
-                <w:szCs w:val="26"/>
-              </w:rPr>
-            </w:pPr>
-          </w:p>
-        </w:tc>
-        <w:tc>
-          <w:tcPr>
-            <w:tcW w:w="1828" w:type="dxa"/>
-          </w:tcPr>
+            <w:tcW w:w="1112" w:type="dxa"/>
+          </w:tcPr>
+          <w:p>
+            <w:pPr>
+              <w:pStyle w:val="MyTable"/>
+              <w:rPr>
+                <w:sz w:val="26"/>
+                <w:szCs w:val="26"/>
+              </w:rPr>
+            </w:pPr>
+            <w:r>
+              <w:rPr>
+                <w:sz w:val="26"/>
+                <w:szCs w:val="26"/>
+              </w:rPr>
+              <w:t>0..2</w:t>
+            </w:r>
+          </w:p>
+        </w:tc>
+        <w:tc>
+          <w:tcPr>
+            <w:tcW w:w="1443" w:type="dxa"/>
+          </w:tcPr>
+          <w:p>
+            <w:pPr>
+              <w:pStyle w:val="MyTable"/>
+              <w:rPr>
+                <w:sz w:val="26"/>
+                <w:szCs w:val="26"/>
+              </w:rPr>
+            </w:pPr>
+          </w:p>
+        </w:tc>
+        <w:tc>
+          <w:tcPr>
+            <w:tcW w:w="2787" w:type="dxa"/>
+          </w:tcPr>
+          <w:p>
+            <w:pPr>
+              <w:pStyle w:val="MyTable"/>
+              <w:rPr>
+                <w:sz w:val="26"/>
+                <w:szCs w:val="26"/>
+              </w:rPr>
+            </w:pPr>
+            <w:r>
+              <w:rPr>
+                <w:sz w:val="26"/>
+                <w:szCs w:val="26"/>
+              </w:rPr>
+              <w:t>0</w:t>
+            </w:r>
+            <w:r>
+              <w:rPr>
+                <w:sz w:val="26"/>
+                <w:szCs w:val="26"/>
+              </w:rPr>
+              <w:t>: chưa duyệt</w:t>
+            </w:r>
+          </w:p>
           <w:p>
             <w:pPr>
               <w:pStyle w:val="MyTable"/>
@@ -8214,7 +7709,7 @@
                 <w:sz w:val="26"/>
                 <w:szCs w:val="26"/>
               </w:rPr>
-              <w:t>: tự túc</w:t>
+              <w:t>: đã duyệt</w:t>
             </w:r>
           </w:p>
           <w:p>
@@ -8237,437 +7732,7 @@
                 <w:sz w:val="26"/>
                 <w:szCs w:val="26"/>
               </w:rPr>
-              <w:t>: vinamilk giao</w:t>
-            </w:r>
-          </w:p>
-        </w:tc>
-      </w:tr>
-      <w:tr>
-        <w:tc>
-          <w:tcPr>
-            <w:tcW w:w="1381" w:type="dxa"/>
-          </w:tcPr>
-          <w:p>
-            <w:pPr>
-              <w:pStyle w:val="MyTable"/>
-              <w:rPr>
-                <w:sz w:val="26"/>
-                <w:szCs w:val="26"/>
-              </w:rPr>
-            </w:pPr>
-            <w:r>
-              <w:rPr>
-                <w:sz w:val="26"/>
-                <w:szCs w:val="26"/>
-              </w:rPr>
-              <w:t>4</w:t>
-            </w:r>
-          </w:p>
-        </w:tc>
-        <w:tc>
-          <w:tcPr>
-            <w:tcW w:w="2469" w:type="dxa"/>
-          </w:tcPr>
-          <w:p>
-            <w:pPr>
-              <w:pStyle w:val="MyTable"/>
-              <w:rPr>
-                <w:sz w:val="26"/>
-                <w:szCs w:val="26"/>
-              </w:rPr>
-            </w:pPr>
-            <w:r>
-              <w:rPr>
-                <w:sz w:val="26"/>
-                <w:szCs w:val="26"/>
-              </w:rPr>
-              <w:t>NgayGiaoDuKien</w:t>
-            </w:r>
-          </w:p>
-        </w:tc>
-        <w:tc>
-          <w:tcPr>
-            <w:tcW w:w="1131" w:type="dxa"/>
-          </w:tcPr>
-          <w:p>
-            <w:pPr>
-              <w:pStyle w:val="MyTable"/>
-              <w:rPr>
-                <w:sz w:val="26"/>
-                <w:szCs w:val="26"/>
-              </w:rPr>
-            </w:pPr>
-            <w:r>
-              <w:rPr>
-                <w:sz w:val="26"/>
-                <w:szCs w:val="26"/>
-              </w:rPr>
-              <w:t>datetime</w:t>
-            </w:r>
-          </w:p>
-        </w:tc>
-        <w:tc>
-          <w:tcPr>
-            <w:tcW w:w="1330" w:type="dxa"/>
-          </w:tcPr>
-          <w:p>
-            <w:pPr>
-              <w:pStyle w:val="MyTable"/>
-              <w:rPr>
-                <w:sz w:val="26"/>
-                <w:szCs w:val="26"/>
-              </w:rPr>
-            </w:pPr>
-            <w:r>
-              <w:rPr>
-                <w:sz w:val="26"/>
-                <w:szCs w:val="26"/>
-              </w:rPr>
-              <w:t>datetime</w:t>
-            </w:r>
-          </w:p>
-        </w:tc>
-        <w:tc>
-          <w:tcPr>
-            <w:tcW w:w="1311" w:type="dxa"/>
-          </w:tcPr>
-          <w:p>
-            <w:pPr>
-              <w:pStyle w:val="MyTable"/>
-              <w:rPr>
-                <w:sz w:val="26"/>
-                <w:szCs w:val="26"/>
-              </w:rPr>
-            </w:pPr>
-          </w:p>
-        </w:tc>
-        <w:tc>
-          <w:tcPr>
-            <w:tcW w:w="1828" w:type="dxa"/>
-          </w:tcPr>
-          <w:p>
-            <w:pPr>
-              <w:pStyle w:val="MyTable"/>
-              <w:rPr>
-                <w:sz w:val="26"/>
-                <w:szCs w:val="26"/>
-              </w:rPr>
-            </w:pPr>
-            <w:r>
-              <w:rPr>
-                <w:sz w:val="26"/>
-                <w:szCs w:val="26"/>
-              </w:rPr>
-              <w:t>Ngày giao hàng dự kiến</w:t>
-            </w:r>
-          </w:p>
-        </w:tc>
-      </w:tr>
-      <w:tr>
-        <w:tc>
-          <w:tcPr>
-            <w:tcW w:w="1381" w:type="dxa"/>
-          </w:tcPr>
-          <w:p>
-            <w:pPr>
-              <w:pStyle w:val="MyTable"/>
-              <w:rPr>
-                <w:sz w:val="26"/>
-                <w:szCs w:val="26"/>
-              </w:rPr>
-            </w:pPr>
-            <w:r>
-              <w:rPr>
-                <w:sz w:val="26"/>
-                <w:szCs w:val="26"/>
-              </w:rPr>
-              <w:t>5</w:t>
-            </w:r>
-          </w:p>
-        </w:tc>
-        <w:tc>
-          <w:tcPr>
-            <w:tcW w:w="2469" w:type="dxa"/>
-          </w:tcPr>
-          <w:p>
-            <w:pPr>
-              <w:pStyle w:val="MyTable"/>
-              <w:rPr>
-                <w:sz w:val="26"/>
-                <w:szCs w:val="26"/>
-              </w:rPr>
-            </w:pPr>
-            <w:r>
-              <w:rPr>
-                <w:sz w:val="26"/>
-                <w:szCs w:val="26"/>
-              </w:rPr>
-              <w:t>TinhTrang</w:t>
-            </w:r>
-          </w:p>
-        </w:tc>
-        <w:tc>
-          <w:tcPr>
-            <w:tcW w:w="1131" w:type="dxa"/>
-          </w:tcPr>
-          <w:p>
-            <w:pPr>
-              <w:pStyle w:val="MyTable"/>
-              <w:rPr>
-                <w:sz w:val="26"/>
-                <w:szCs w:val="26"/>
-              </w:rPr>
-            </w:pPr>
-            <w:r>
-              <w:rPr>
-                <w:sz w:val="26"/>
-                <w:szCs w:val="26"/>
-              </w:rPr>
-              <w:t>tiny</w:t>
-            </w:r>
-            <w:r>
-              <w:rPr>
-                <w:sz w:val="26"/>
-                <w:szCs w:val="26"/>
-              </w:rPr>
-              <w:t>int</w:t>
-            </w:r>
-          </w:p>
-        </w:tc>
-        <w:tc>
-          <w:tcPr>
-            <w:tcW w:w="1330" w:type="dxa"/>
-          </w:tcPr>
-          <w:p>
-            <w:pPr>
-              <w:pStyle w:val="MyTable"/>
-              <w:rPr>
-                <w:sz w:val="26"/>
-                <w:szCs w:val="26"/>
-              </w:rPr>
-            </w:pPr>
-            <w:r>
-              <w:rPr>
-                <w:sz w:val="26"/>
-                <w:szCs w:val="26"/>
-              </w:rPr>
-              <w:t>1,2,</w:t>
-            </w:r>
-            <w:r>
-              <w:rPr>
-                <w:sz w:val="26"/>
-                <w:szCs w:val="26"/>
-              </w:rPr>
-              <w:t>3</w:t>
-            </w:r>
-          </w:p>
-        </w:tc>
-        <w:tc>
-          <w:tcPr>
-            <w:tcW w:w="1311" w:type="dxa"/>
-          </w:tcPr>
-          <w:p>
-            <w:pPr>
-              <w:pStyle w:val="MyTable"/>
-              <w:rPr>
-                <w:sz w:val="26"/>
-                <w:szCs w:val="26"/>
-              </w:rPr>
-            </w:pPr>
-            <w:r>
-              <w:rPr>
-                <w:sz w:val="26"/>
-                <w:szCs w:val="26"/>
-              </w:rPr>
-              <w:t>1</w:t>
-            </w:r>
-            <w:r>
-              <w:rPr>
-                <w:sz w:val="26"/>
-                <w:szCs w:val="26"/>
-              </w:rPr>
-              <w:t>: chưa duyệt</w:t>
-            </w:r>
-          </w:p>
-          <w:p>
-            <w:pPr>
-              <w:pStyle w:val="MyTable"/>
-              <w:rPr>
-                <w:sz w:val="26"/>
-                <w:szCs w:val="26"/>
-              </w:rPr>
-            </w:pPr>
-            <w:r>
-              <w:rPr>
-                <w:sz w:val="26"/>
-                <w:szCs w:val="26"/>
-              </w:rPr>
-              <w:t>2</w:t>
-            </w:r>
-            <w:r>
-              <w:rPr>
-                <w:sz w:val="26"/>
-                <w:szCs w:val="26"/>
-              </w:rPr>
-              <w:t>: đã duyệt</w:t>
-            </w:r>
-          </w:p>
-          <w:p>
-            <w:pPr>
-              <w:pStyle w:val="MyTable"/>
-              <w:rPr>
-                <w:sz w:val="26"/>
-                <w:szCs w:val="26"/>
-              </w:rPr>
-            </w:pPr>
-            <w:r>
-              <w:rPr>
-                <w:sz w:val="26"/>
-                <w:szCs w:val="26"/>
-              </w:rPr>
-              <w:t>3: không duyệt</w:t>
-            </w:r>
-          </w:p>
-        </w:tc>
-        <w:tc>
-          <w:tcPr>
-            <w:tcW w:w="1828" w:type="dxa"/>
-          </w:tcPr>
-          <w:p>
-            <w:pPr>
-              <w:pStyle w:val="MyTable"/>
-              <w:rPr>
-                <w:sz w:val="26"/>
-                <w:szCs w:val="26"/>
-              </w:rPr>
-            </w:pPr>
-            <w:r>
-              <w:rPr>
-                <w:sz w:val="26"/>
-                <w:szCs w:val="26"/>
-              </w:rPr>
-              <w:t>Chỉ khi đã duyệt thì kho mới lập đơn giao hàng</w:t>
-            </w:r>
-          </w:p>
-        </w:tc>
-      </w:tr>
-      <w:tr>
-        <w:tc>
-          <w:tcPr>
-            <w:tcW w:w="1381" w:type="dxa"/>
-          </w:tcPr>
-          <w:p>
-            <w:pPr>
-              <w:pStyle w:val="MyTable"/>
-              <w:rPr>
-                <w:sz w:val="26"/>
-                <w:szCs w:val="26"/>
-              </w:rPr>
-            </w:pPr>
-            <w:r>
-              <w:rPr>
-                <w:sz w:val="26"/>
-                <w:szCs w:val="26"/>
-              </w:rPr>
-              <w:t>6</w:t>
-            </w:r>
-          </w:p>
-        </w:tc>
-        <w:tc>
-          <w:tcPr>
-            <w:tcW w:w="2469" w:type="dxa"/>
-          </w:tcPr>
-          <w:p>
-            <w:pPr>
-              <w:pStyle w:val="MyTable"/>
-              <w:rPr>
-                <w:sz w:val="26"/>
-                <w:szCs w:val="26"/>
-              </w:rPr>
-            </w:pPr>
-            <w:r>
-              <w:rPr>
-                <w:sz w:val="26"/>
-                <w:szCs w:val="26"/>
-              </w:rPr>
-              <w:t>NgayLap</w:t>
-            </w:r>
-          </w:p>
-        </w:tc>
-        <w:tc>
-          <w:tcPr>
-            <w:tcW w:w="1131" w:type="dxa"/>
-          </w:tcPr>
-          <w:p>
-            <w:pPr>
-              <w:pStyle w:val="MyTable"/>
-              <w:rPr>
-                <w:sz w:val="26"/>
-                <w:szCs w:val="26"/>
-              </w:rPr>
-            </w:pPr>
-            <w:r>
-              <w:rPr>
-                <w:sz w:val="26"/>
-                <w:szCs w:val="26"/>
-              </w:rPr>
-              <w:t>datetime</w:t>
-            </w:r>
-          </w:p>
-        </w:tc>
-        <w:tc>
-          <w:tcPr>
-            <w:tcW w:w="1330" w:type="dxa"/>
-          </w:tcPr>
-          <w:p>
-            <w:pPr>
-              <w:pStyle w:val="MyTable"/>
-              <w:rPr>
-                <w:sz w:val="26"/>
-                <w:szCs w:val="26"/>
-              </w:rPr>
-            </w:pPr>
-            <w:r>
-              <w:rPr>
-                <w:sz w:val="26"/>
-                <w:szCs w:val="26"/>
-              </w:rPr>
-              <w:t>datetime</w:t>
-            </w:r>
-          </w:p>
-        </w:tc>
-        <w:tc>
-          <w:tcPr>
-            <w:tcW w:w="1311" w:type="dxa"/>
-          </w:tcPr>
-          <w:p>
-            <w:pPr>
-              <w:pStyle w:val="MyTable"/>
-              <w:rPr>
-                <w:sz w:val="26"/>
-                <w:szCs w:val="26"/>
-              </w:rPr>
-            </w:pPr>
-          </w:p>
-        </w:tc>
-        <w:tc>
-          <w:tcPr>
-            <w:tcW w:w="1828" w:type="dxa"/>
-          </w:tcPr>
-          <w:p>
-            <w:pPr>
-              <w:pStyle w:val="MyTable"/>
-              <w:rPr>
-                <w:sz w:val="26"/>
-                <w:szCs w:val="26"/>
-              </w:rPr>
-            </w:pPr>
-            <w:r>
-              <w:rPr>
-                <w:sz w:val="26"/>
-                <w:szCs w:val="26"/>
-              </w:rPr>
-              <w:t>Ngày lập đơn đặt hàng</w:t>
+              <w:t>: không duyệt</w:t>
             </w:r>
           </w:p>
         </w:tc>
@@ -8684,7 +7749,7 @@
     </w:p>
     <w:tbl>
       <w:tblPr>
-        <w:tblStyle w:val="TableGrid"/>
+        <w:tblStyle w:val="LiBang"/>
         <w:tblW w:w="9450" w:type="dxa"/>
         <w:tblInd w:w="-5" w:type="dxa"/>
         <w:tblLook w:val="04A0" w:firstRow="1" w:lastRow="0" w:firstColumn="1" w:lastColumn="0" w:noHBand="0" w:noVBand="1"/>
@@ -9410,6 +8475,13 @@
                 <w:szCs w:val="26"/>
               </w:rPr>
             </w:pPr>
+            <w:r>
+              <w:rPr>
+                <w:sz w:val="26"/>
+                <w:szCs w:val="26"/>
+              </w:rPr>
+              <w:t>Tên NPP</w:t>
+            </w:r>
           </w:p>
         </w:tc>
       </w:tr>
@@ -9466,7 +8538,7 @@
                 <w:sz w:val="26"/>
                 <w:szCs w:val="26"/>
               </w:rPr>
-              <w:t>SDT</w:t>
+              <w:t>CongNo</w:t>
             </w:r>
           </w:p>
         </w:tc>
@@ -9494,7 +8566,7 @@
                 <w:sz w:val="26"/>
                 <w:szCs w:val="26"/>
               </w:rPr>
-              <w:t>varchar</w:t>
+              <w:t>money</w:t>
             </w:r>
           </w:p>
         </w:tc>
@@ -9522,315 +8594,6 @@
                 <w:sz w:val="26"/>
                 <w:szCs w:val="26"/>
               </w:rPr>
-              <w:t>20</w:t>
-            </w:r>
-          </w:p>
-        </w:tc>
-        <w:tc>
-          <w:tcPr>
-            <w:tcW w:w="1530" w:type="dxa"/>
-            <w:tcBorders>
-              <w:top w:val="single" w:sz="4" w:space="0" w:color="auto"/>
-              <w:left w:val="single" w:sz="4" w:space="0" w:color="auto"/>
-              <w:bottom w:val="single" w:sz="4" w:space="0" w:color="auto"/>
-              <w:right w:val="single" w:sz="4" w:space="0" w:color="auto"/>
-            </w:tcBorders>
-          </w:tcPr>
-          <w:p>
-            <w:pPr>
-              <w:pStyle w:val="MyTable"/>
-              <w:rPr>
-                <w:sz w:val="26"/>
-                <w:szCs w:val="26"/>
-              </w:rPr>
-            </w:pPr>
-          </w:p>
-        </w:tc>
-        <w:tc>
-          <w:tcPr>
-            <w:tcW w:w="1980" w:type="dxa"/>
-            <w:tcBorders>
-              <w:top w:val="single" w:sz="4" w:space="0" w:color="auto"/>
-              <w:left w:val="single" w:sz="4" w:space="0" w:color="auto"/>
-              <w:bottom w:val="single" w:sz="4" w:space="0" w:color="auto"/>
-              <w:right w:val="single" w:sz="4" w:space="0" w:color="auto"/>
-            </w:tcBorders>
-          </w:tcPr>
-          <w:p>
-            <w:pPr>
-              <w:pStyle w:val="MyTable"/>
-              <w:rPr>
-                <w:sz w:val="26"/>
-                <w:szCs w:val="26"/>
-              </w:rPr>
-            </w:pPr>
-          </w:p>
-        </w:tc>
-      </w:tr>
-      <w:tr>
-        <w:tc>
-          <w:tcPr>
-            <w:tcW w:w="1431" w:type="dxa"/>
-            <w:tcBorders>
-              <w:top w:val="single" w:sz="4" w:space="0" w:color="auto"/>
-              <w:left w:val="single" w:sz="4" w:space="0" w:color="auto"/>
-              <w:bottom w:val="single" w:sz="4" w:space="0" w:color="auto"/>
-              <w:right w:val="single" w:sz="4" w:space="0" w:color="auto"/>
-            </w:tcBorders>
-            <w:hideMark/>
-          </w:tcPr>
-          <w:p>
-            <w:pPr>
-              <w:pStyle w:val="MyTable"/>
-              <w:rPr>
-                <w:sz w:val="26"/>
-                <w:szCs w:val="26"/>
-              </w:rPr>
-            </w:pPr>
-            <w:r>
-              <w:rPr>
-                <w:sz w:val="26"/>
-                <w:szCs w:val="26"/>
-              </w:rPr>
-              <w:t>4</w:t>
-            </w:r>
-          </w:p>
-        </w:tc>
-        <w:tc>
-          <w:tcPr>
-            <w:tcW w:w="1809" w:type="dxa"/>
-            <w:tcBorders>
-              <w:top w:val="single" w:sz="4" w:space="0" w:color="auto"/>
-              <w:left w:val="single" w:sz="4" w:space="0" w:color="auto"/>
-              <w:bottom w:val="single" w:sz="4" w:space="0" w:color="auto"/>
-              <w:right w:val="single" w:sz="4" w:space="0" w:color="auto"/>
-            </w:tcBorders>
-            <w:hideMark/>
-          </w:tcPr>
-          <w:p>
-            <w:pPr>
-              <w:pStyle w:val="MyTable"/>
-              <w:rPr>
-                <w:sz w:val="26"/>
-                <w:szCs w:val="26"/>
-              </w:rPr>
-            </w:pPr>
-            <w:r>
-              <w:rPr>
-                <w:sz w:val="26"/>
-                <w:szCs w:val="26"/>
-              </w:rPr>
-              <w:t>DiaChi</w:t>
-            </w:r>
-          </w:p>
-        </w:tc>
-        <w:tc>
-          <w:tcPr>
-            <w:tcW w:w="1620" w:type="dxa"/>
-            <w:tcBorders>
-              <w:top w:val="single" w:sz="4" w:space="0" w:color="auto"/>
-              <w:left w:val="single" w:sz="4" w:space="0" w:color="auto"/>
-              <w:bottom w:val="single" w:sz="4" w:space="0" w:color="auto"/>
-              <w:right w:val="single" w:sz="4" w:space="0" w:color="auto"/>
-            </w:tcBorders>
-            <w:hideMark/>
-          </w:tcPr>
-          <w:p>
-            <w:pPr>
-              <w:pStyle w:val="MyTable"/>
-              <w:rPr>
-                <w:sz w:val="26"/>
-                <w:szCs w:val="26"/>
-              </w:rPr>
-            </w:pPr>
-            <w:r>
-              <w:rPr>
-                <w:sz w:val="26"/>
-                <w:szCs w:val="26"/>
-              </w:rPr>
-              <w:t>nvarchar</w:t>
-            </w:r>
-          </w:p>
-        </w:tc>
-        <w:tc>
-          <w:tcPr>
-            <w:tcW w:w="1080" w:type="dxa"/>
-            <w:tcBorders>
-              <w:top w:val="single" w:sz="4" w:space="0" w:color="auto"/>
-              <w:left w:val="single" w:sz="4" w:space="0" w:color="auto"/>
-              <w:bottom w:val="single" w:sz="4" w:space="0" w:color="auto"/>
-              <w:right w:val="single" w:sz="4" w:space="0" w:color="auto"/>
-            </w:tcBorders>
-            <w:hideMark/>
-          </w:tcPr>
-          <w:p>
-            <w:pPr>
-              <w:pStyle w:val="MyTable"/>
-              <w:rPr>
-                <w:sz w:val="26"/>
-                <w:szCs w:val="26"/>
-              </w:rPr>
-            </w:pPr>
-            <w:r>
-              <w:rPr>
-                <w:sz w:val="26"/>
-                <w:szCs w:val="26"/>
-              </w:rPr>
-              <w:t>100</w:t>
-            </w:r>
-          </w:p>
-        </w:tc>
-        <w:tc>
-          <w:tcPr>
-            <w:tcW w:w="1530" w:type="dxa"/>
-            <w:tcBorders>
-              <w:top w:val="single" w:sz="4" w:space="0" w:color="auto"/>
-              <w:left w:val="single" w:sz="4" w:space="0" w:color="auto"/>
-              <w:bottom w:val="single" w:sz="4" w:space="0" w:color="auto"/>
-              <w:right w:val="single" w:sz="4" w:space="0" w:color="auto"/>
-            </w:tcBorders>
-          </w:tcPr>
-          <w:p>
-            <w:pPr>
-              <w:pStyle w:val="MyTable"/>
-              <w:rPr>
-                <w:sz w:val="26"/>
-                <w:szCs w:val="26"/>
-              </w:rPr>
-            </w:pPr>
-          </w:p>
-        </w:tc>
-        <w:tc>
-          <w:tcPr>
-            <w:tcW w:w="1980" w:type="dxa"/>
-            <w:tcBorders>
-              <w:top w:val="single" w:sz="4" w:space="0" w:color="auto"/>
-              <w:left w:val="single" w:sz="4" w:space="0" w:color="auto"/>
-              <w:bottom w:val="single" w:sz="4" w:space="0" w:color="auto"/>
-              <w:right w:val="single" w:sz="4" w:space="0" w:color="auto"/>
-            </w:tcBorders>
-          </w:tcPr>
-          <w:p>
-            <w:pPr>
-              <w:pStyle w:val="MyTable"/>
-              <w:rPr>
-                <w:sz w:val="26"/>
-                <w:szCs w:val="26"/>
-              </w:rPr>
-            </w:pPr>
-          </w:p>
-        </w:tc>
-      </w:tr>
-      <w:tr>
-        <w:tc>
-          <w:tcPr>
-            <w:tcW w:w="1431" w:type="dxa"/>
-            <w:tcBorders>
-              <w:top w:val="single" w:sz="4" w:space="0" w:color="auto"/>
-              <w:left w:val="single" w:sz="4" w:space="0" w:color="auto"/>
-              <w:bottom w:val="single" w:sz="4" w:space="0" w:color="auto"/>
-              <w:right w:val="single" w:sz="4" w:space="0" w:color="auto"/>
-            </w:tcBorders>
-            <w:hideMark/>
-          </w:tcPr>
-          <w:p>
-            <w:pPr>
-              <w:pStyle w:val="MyTable"/>
-              <w:rPr>
-                <w:sz w:val="26"/>
-                <w:szCs w:val="26"/>
-              </w:rPr>
-            </w:pPr>
-            <w:r>
-              <w:rPr>
-                <w:sz w:val="26"/>
-                <w:szCs w:val="26"/>
-              </w:rPr>
-              <w:lastRenderedPageBreak/>
-              <w:t>5</w:t>
-            </w:r>
-          </w:p>
-        </w:tc>
-        <w:tc>
-          <w:tcPr>
-            <w:tcW w:w="1809" w:type="dxa"/>
-            <w:tcBorders>
-              <w:top w:val="single" w:sz="4" w:space="0" w:color="auto"/>
-              <w:left w:val="single" w:sz="4" w:space="0" w:color="auto"/>
-              <w:bottom w:val="single" w:sz="4" w:space="0" w:color="auto"/>
-              <w:right w:val="single" w:sz="4" w:space="0" w:color="auto"/>
-            </w:tcBorders>
-            <w:hideMark/>
-          </w:tcPr>
-          <w:p>
-            <w:pPr>
-              <w:pStyle w:val="MyTable"/>
-              <w:rPr>
-                <w:sz w:val="26"/>
-                <w:szCs w:val="26"/>
-              </w:rPr>
-            </w:pPr>
-            <w:r>
-              <w:rPr>
-                <w:sz w:val="26"/>
-                <w:szCs w:val="26"/>
-              </w:rPr>
-              <w:t>TongCongNo</w:t>
-            </w:r>
-          </w:p>
-        </w:tc>
-        <w:tc>
-          <w:tcPr>
-            <w:tcW w:w="1620" w:type="dxa"/>
-            <w:tcBorders>
-              <w:top w:val="single" w:sz="4" w:space="0" w:color="auto"/>
-              <w:left w:val="single" w:sz="4" w:space="0" w:color="auto"/>
-              <w:bottom w:val="single" w:sz="4" w:space="0" w:color="auto"/>
-              <w:right w:val="single" w:sz="4" w:space="0" w:color="auto"/>
-            </w:tcBorders>
-            <w:hideMark/>
-          </w:tcPr>
-          <w:p>
-            <w:pPr>
-              <w:pStyle w:val="MyTable"/>
-              <w:rPr>
-                <w:sz w:val="26"/>
-                <w:szCs w:val="26"/>
-              </w:rPr>
-            </w:pPr>
-            <w:r>
-              <w:rPr>
-                <w:sz w:val="26"/>
-                <w:szCs w:val="26"/>
-              </w:rPr>
-              <w:t>money</w:t>
-            </w:r>
-          </w:p>
-        </w:tc>
-        <w:tc>
-          <w:tcPr>
-            <w:tcW w:w="1080" w:type="dxa"/>
-            <w:tcBorders>
-              <w:top w:val="single" w:sz="4" w:space="0" w:color="auto"/>
-              <w:left w:val="single" w:sz="4" w:space="0" w:color="auto"/>
-              <w:bottom w:val="single" w:sz="4" w:space="0" w:color="auto"/>
-              <w:right w:val="single" w:sz="4" w:space="0" w:color="auto"/>
-            </w:tcBorders>
-            <w:hideMark/>
-          </w:tcPr>
-          <w:p>
-            <w:pPr>
-              <w:pStyle w:val="MyTable"/>
-              <w:rPr>
-                <w:sz w:val="26"/>
-                <w:szCs w:val="26"/>
-              </w:rPr>
-            </w:pPr>
-            <w:r>
-              <w:rPr>
-                <w:sz w:val="26"/>
-                <w:szCs w:val="26"/>
-              </w:rPr>
               <w:t>money</w:t>
             </w:r>
           </w:p>
@@ -9891,7 +8654,10 @@
           <w:ilvl w:val="0"/>
           <w:numId w:val="0"/>
         </w:numPr>
+        <w:ind w:left="1296"/>
       </w:pPr>
+      <w:bookmarkStart w:id="0" w:name="_GoBack"/>
+      <w:bookmarkEnd w:id="0"/>
     </w:p>
     <w:p>
       <w:pPr>
@@ -9902,7 +8668,7 @@
     </w:p>
     <w:tbl>
       <w:tblPr>
-        <w:tblStyle w:val="TableGrid"/>
+        <w:tblStyle w:val="LiBang"/>
         <w:tblW w:w="9450" w:type="dxa"/>
         <w:tblInd w:w="-5" w:type="dxa"/>
         <w:tblLook w:val="04A0" w:firstRow="1" w:lastRow="0" w:firstColumn="1" w:lastColumn="0" w:noHBand="0" w:noVBand="1"/>
@@ -10184,7 +8950,11 @@
               <w:ind w:left="0" w:firstLine="0"/>
             </w:pPr>
             <w:r>
-              <w:t>ID khuyến mãi xác định duy nhất một chương trình khuyến mãi</w:t>
+              <w:t xml:space="preserve">ID khuyến mãi xác định duy nhất một </w:t>
+            </w:r>
+            <w:r>
+              <w:lastRenderedPageBreak/>
+              <w:t>chương trình khuyến mãi</w:t>
             </w:r>
           </w:p>
         </w:tc>
@@ -10199,6 +8969,7 @@
               <w:pStyle w:val="MyTable"/>
             </w:pPr>
             <w:r>
+              <w:lastRenderedPageBreak/>
               <w:t>2</w:t>
             </w:r>
           </w:p>
@@ -10354,7 +9125,7 @@
     </w:p>
     <w:tbl>
       <w:tblPr>
-        <w:tblStyle w:val="TableGrid"/>
+        <w:tblStyle w:val="LiBang"/>
         <w:tblW w:w="9450" w:type="dxa"/>
         <w:tblInd w:w="-5" w:type="dxa"/>
         <w:tblLook w:val="04A0" w:firstRow="1" w:lastRow="0" w:firstColumn="1" w:lastColumn="0" w:noHBand="0" w:noVBand="1"/>
@@ -10736,7 +9507,6 @@
               <w:pStyle w:val="MyTable"/>
             </w:pPr>
             <w:r>
-              <w:lastRenderedPageBreak/>
               <w:t>3</w:t>
             </w:r>
           </w:p>
@@ -10815,7 +9585,7 @@
     </w:p>
     <w:tbl>
       <w:tblPr>
-        <w:tblStyle w:val="TableGrid"/>
+        <w:tblStyle w:val="LiBang"/>
         <w:tblW w:w="9450" w:type="dxa"/>
         <w:tblInd w:w="-5" w:type="dxa"/>
         <w:tblLook w:val="04A0" w:firstRow="1" w:lastRow="0" w:firstColumn="1" w:lastColumn="0" w:noHBand="0" w:noVBand="1"/>
@@ -11169,6 +9939,7 @@
               <w:pStyle w:val="MyTable"/>
             </w:pPr>
             <w:r>
+              <w:lastRenderedPageBreak/>
               <w:t>Khóa ngoại</w:t>
             </w:r>
           </w:p>
@@ -11286,8 +10057,8 @@
 </file>
 
 <file path=word/numbering.xml><?xml version="1.0" encoding="utf-8"?>
-<w:numbering xmlns:wpc="http://schemas.microsoft.com/office/word/2010/wordprocessingCanvas" xmlns:mc="http://schemas.openxmlformats.org/markup-compatibility/2006" xmlns:o="urn:schemas-microsoft-com:office:office" xmlns:r="http://schemas.openxmlformats.org/officeDocument/2006/relationships" xmlns:m="http://schemas.openxmlformats.org/officeDocument/2006/math" xmlns:v="urn:schemas-microsoft-com:vml" xmlns:wp14="http://schemas.microsoft.com/office/word/2010/wordprocessingDrawing" xmlns:wp="http://schemas.openxmlformats.org/drawingml/2006/wordprocessingDrawing" xmlns:w10="urn:schemas-microsoft-com:office:word" xmlns:w="http://schemas.openxmlformats.org/wordprocessingml/2006/main" xmlns:w14="http://schemas.microsoft.com/office/word/2010/wordml" xmlns:w15="http://schemas.microsoft.com/office/word/2012/wordml" xmlns:wpg="http://schemas.microsoft.com/office/word/2010/wordprocessingGroup" xmlns:wpi="http://schemas.microsoft.com/office/word/2010/wordprocessingInk" xmlns:wne="http://schemas.microsoft.com/office/word/2006/wordml" xmlns:wps="http://schemas.microsoft.com/office/word/2010/wordprocessingShape" mc:Ignorable="w14 w15 wp14">
-  <w:abstractNum w:abstractNumId="0">
+<w:numbering xmlns:wpc="http://schemas.microsoft.com/office/word/2010/wordprocessingCanvas" xmlns:cx="http://schemas.microsoft.com/office/drawing/2014/chartex" xmlns:cx1="http://schemas.microsoft.com/office/drawing/2015/9/8/chartex" xmlns:cx2="http://schemas.microsoft.com/office/drawing/2015/10/21/chartex" xmlns:cx3="http://schemas.microsoft.com/office/drawing/2016/5/9/chartex" xmlns:cx4="http://schemas.microsoft.com/office/drawing/2016/5/10/chartex" xmlns:cx5="http://schemas.microsoft.com/office/drawing/2016/5/11/chartex" xmlns:cx6="http://schemas.microsoft.com/office/drawing/2016/5/12/chartex" xmlns:cx7="http://schemas.microsoft.com/office/drawing/2016/5/13/chartex" xmlns:cx8="http://schemas.microsoft.com/office/drawing/2016/5/14/chartex" xmlns:mc="http://schemas.openxmlformats.org/markup-compatibility/2006" xmlns:aink="http://schemas.microsoft.com/office/drawing/2016/ink" xmlns:am3d="http://schemas.microsoft.com/office/drawing/2017/model3d" xmlns:o="urn:schemas-microsoft-com:office:office" xmlns:r="http://schemas.openxmlformats.org/officeDocument/2006/relationships" xmlns:m="http://schemas.openxmlformats.org/officeDocument/2006/math" xmlns:v="urn:schemas-microsoft-com:vml" xmlns:wp14="http://schemas.microsoft.com/office/word/2010/wordprocessingDrawing" xmlns:wp="http://schemas.openxmlformats.org/drawingml/2006/wordprocessingDrawing" xmlns:w10="urn:schemas-microsoft-com:office:word" xmlns:w="http://schemas.openxmlformats.org/wordprocessingml/2006/main" xmlns:w14="http://schemas.microsoft.com/office/word/2010/wordml" xmlns:w15="http://schemas.microsoft.com/office/word/2012/wordml" xmlns:w16cid="http://schemas.microsoft.com/office/word/2016/wordml/cid" xmlns:w16se="http://schemas.microsoft.com/office/word/2015/wordml/symex" xmlns:wpg="http://schemas.microsoft.com/office/word/2010/wordprocessingGroup" xmlns:wpi="http://schemas.microsoft.com/office/word/2010/wordprocessingInk" xmlns:wne="http://schemas.microsoft.com/office/word/2006/wordml" xmlns:wps="http://schemas.microsoft.com/office/word/2010/wordprocessingShape" mc:Ignorable="w14 w15 w16se w16cid wp14">
+  <w:abstractNum w:abstractNumId="0" w15:restartNumberingAfterBreak="0">
     <w:nsid w:val="289B7C1E"/>
     <w:multiLevelType w:val="multilevel"/>
     <w:tmpl w:val="AB3807E0"/>
@@ -11378,7 +10149,7 @@
       </w:pPr>
     </w:lvl>
   </w:abstractNum>
-  <w:abstractNum w:abstractNumId="1">
+  <w:abstractNum w:abstractNumId="1" w15:restartNumberingAfterBreak="0">
     <w:nsid w:val="2BAB6EE8"/>
     <w:multiLevelType w:val="multilevel"/>
     <w:tmpl w:val="C7C2FA44"/>
@@ -11496,7 +10267,7 @@
       </w:rPr>
     </w:lvl>
   </w:abstractNum>
-  <w:abstractNum w:abstractNumId="2">
+  <w:abstractNum w:abstractNumId="2" w15:restartNumberingAfterBreak="0">
     <w:nsid w:val="40B05AC8"/>
     <w:multiLevelType w:val="multilevel"/>
     <w:tmpl w:val="AB3807E0"/>
@@ -11545,7 +10316,7 @@
 </file>
 
 <file path=word/styles.xml><?xml version="1.0" encoding="utf-8"?>
-<w:styles xmlns:mc="http://schemas.openxmlformats.org/markup-compatibility/2006" xmlns:r="http://schemas.openxmlformats.org/officeDocument/2006/relationships" xmlns:w="http://schemas.openxmlformats.org/wordprocessingml/2006/main" xmlns:w14="http://schemas.microsoft.com/office/word/2010/wordml" xmlns:w15="http://schemas.microsoft.com/office/word/2012/wordml" mc:Ignorable="w14 w15">
+<w:styles xmlns:mc="http://schemas.openxmlformats.org/markup-compatibility/2006" xmlns:r="http://schemas.openxmlformats.org/officeDocument/2006/relationships" xmlns:w="http://schemas.openxmlformats.org/wordprocessingml/2006/main" xmlns:w14="http://schemas.microsoft.com/office/word/2010/wordml" xmlns:w15="http://schemas.microsoft.com/office/word/2012/wordml" xmlns:w16cid="http://schemas.microsoft.com/office/word/2016/wordml/cid" xmlns:w16se="http://schemas.microsoft.com/office/word/2015/wordml/symex" mc:Ignorable="w14 w15 w16se w16cid">
   <w:docDefaults>
     <w:rPrDefault>
       <w:rPr>
@@ -11561,7 +10332,7 @@
       </w:pPr>
     </w:pPrDefault>
   </w:docDefaults>
-  <w:latentStyles w:defLockedState="0" w:defUIPriority="99" w:defSemiHidden="0" w:defUnhideWhenUsed="0" w:defQFormat="0" w:count="371">
+  <w:latentStyles w:defLockedState="0" w:defUIPriority="99" w:defSemiHidden="0" w:defUnhideWhenUsed="0" w:defQFormat="0" w:count="375">
     <w:lsdException w:name="Normal" w:uiPriority="0" w:qFormat="1"/>
     <w:lsdException w:name="heading 1" w:uiPriority="9" w:qFormat="1"/>
     <w:lsdException w:name="heading 2" w:semiHidden="1" w:uiPriority="9" w:unhideWhenUsed="1" w:qFormat="1"/>
@@ -11667,7 +10438,6 @@
     <w:lsdException w:name="HTML Sample" w:semiHidden="1" w:unhideWhenUsed="1"/>
     <w:lsdException w:name="HTML Typewriter" w:semiHidden="1" w:unhideWhenUsed="1"/>
     <w:lsdException w:name="HTML Variable" w:semiHidden="1" w:unhideWhenUsed="1"/>
-    <w:lsdException w:name="Normal Table" w:semiHidden="1" w:unhideWhenUsed="1"/>
     <w:lsdException w:name="annotation subject" w:semiHidden="1" w:unhideWhenUsed="1"/>
     <w:lsdException w:name="No List" w:semiHidden="1" w:unhideWhenUsed="1"/>
     <w:lsdException w:name="Outline List 1" w:semiHidden="1" w:unhideWhenUsed="1"/>
@@ -11711,10 +10481,8 @@
     <w:lsdException w:name="Table Elegant" w:semiHidden="1" w:unhideWhenUsed="1"/>
     <w:lsdException w:name="Table Professional" w:semiHidden="1" w:unhideWhenUsed="1"/>
     <w:lsdException w:name="Table Subtle 1" w:semiHidden="1" w:unhideWhenUsed="1"/>
-    <w:lsdException w:name="Table Subtle 2" w:semiHidden="1" w:unhideWhenUsed="1"/>
     <w:lsdException w:name="Table Web 1" w:semiHidden="1" w:unhideWhenUsed="1"/>
     <w:lsdException w:name="Table Web 2" w:semiHidden="1" w:unhideWhenUsed="1"/>
-    <w:lsdException w:name="Table Web 3" w:semiHidden="1" w:unhideWhenUsed="1"/>
     <w:lsdException w:name="Balloon Text" w:semiHidden="1" w:unhideWhenUsed="1"/>
     <w:lsdException w:name="Table Grid" w:uiPriority="59"/>
     <w:lsdException w:name="Table Theme" w:semiHidden="1" w:unhideWhenUsed="1"/>
@@ -11933,8 +10701,12 @@
     <w:lsdException w:name="List Table 5 Dark Accent 6" w:uiPriority="50"/>
     <w:lsdException w:name="List Table 6 Colorful Accent 6" w:uiPriority="51"/>
     <w:lsdException w:name="List Table 7 Colorful Accent 6" w:uiPriority="52"/>
+    <w:lsdException w:name="Mention" w:semiHidden="1" w:unhideWhenUsed="1"/>
+    <w:lsdException w:name="Smart Hyperlink" w:semiHidden="1" w:unhideWhenUsed="1"/>
+    <w:lsdException w:name="Hashtag" w:semiHidden="1" w:unhideWhenUsed="1"/>
+    <w:lsdException w:name="Unresolved Mention" w:semiHidden="1" w:unhideWhenUsed="1"/>
   </w:latentStyles>
-  <w:style w:type="paragraph" w:default="1" w:styleId="Normal">
+  <w:style w:type="paragraph" w:default="1" w:styleId="Binhthng">
     <w:name w:val="Normal"/>
     <w:qFormat/>
     <w:rsid w:val="00EC7446"/>
@@ -11949,13 +10721,13 @@
       <w:lang w:val="vi-VN"/>
     </w:rPr>
   </w:style>
-  <w:style w:type="character" w:default="1" w:styleId="DefaultParagraphFont">
+  <w:style w:type="character" w:default="1" w:styleId="Phngmcinhcuaoanvn">
     <w:name w:val="Default Paragraph Font"/>
     <w:uiPriority w:val="1"/>
     <w:semiHidden/>
     <w:unhideWhenUsed/>
   </w:style>
-  <w:style w:type="table" w:default="1" w:styleId="TableNormal">
+  <w:style w:type="table" w:default="1" w:styleId="BangThngthng">
     <w:name w:val="Normal Table"/>
     <w:uiPriority w:val="99"/>
     <w:semiHidden/>
@@ -11970,15 +10742,15 @@
       </w:tblCellMar>
     </w:tblPr>
   </w:style>
-  <w:style w:type="numbering" w:default="1" w:styleId="NoList">
+  <w:style w:type="numbering" w:default="1" w:styleId="Khngco">
     <w:name w:val="No List"/>
     <w:uiPriority w:val="99"/>
     <w:semiHidden/>
     <w:unhideWhenUsed/>
   </w:style>
-  <w:style w:type="table" w:styleId="TableGrid">
+  <w:style w:type="table" w:styleId="LiBang">
     <w:name w:val="Table Grid"/>
-    <w:basedOn w:val="TableNormal"/>
+    <w:basedOn w:val="BangThngthng"/>
     <w:uiPriority w:val="59"/>
     <w:rsid w:val="00B53EAA"/>
     <w:pPr>
@@ -11986,7 +10758,6 @@
       <w:ind w:left="360" w:hanging="360"/>
     </w:pPr>
     <w:tblPr>
-      <w:tblInd w:w="0" w:type="dxa"/>
       <w:tblBorders>
         <w:top w:val="single" w:sz="4" w:space="0" w:color="auto"/>
         <w:left w:val="single" w:sz="4" w:space="0" w:color="auto"/>
@@ -11995,17 +10766,11 @@
         <w:insideH w:val="single" w:sz="4" w:space="0" w:color="auto"/>
         <w:insideV w:val="single" w:sz="4" w:space="0" w:color="auto"/>
       </w:tblBorders>
-      <w:tblCellMar>
-        <w:top w:w="0" w:type="dxa"/>
-        <w:left w:w="108" w:type="dxa"/>
-        <w:bottom w:w="0" w:type="dxa"/>
-        <w:right w:w="108" w:type="dxa"/>
-      </w:tblCellMar>
     </w:tblPr>
   </w:style>
   <w:style w:type="paragraph" w:customStyle="1" w:styleId="MyTable">
     <w:name w:val="My Table"/>
-    <w:basedOn w:val="Normal"/>
+    <w:basedOn w:val="Binhthng"/>
     <w:link w:val="MyTableChar"/>
     <w:qFormat/>
     <w:rsid w:val="00B53EAA"/>
@@ -12036,7 +10801,7 @@
   </w:style>
   <w:style w:type="character" w:customStyle="1" w:styleId="MyTableChar">
     <w:name w:val="My Table Char"/>
-    <w:basedOn w:val="DefaultParagraphFont"/>
+    <w:basedOn w:val="Phngmcinhcuaoanvn"/>
     <w:link w:val="MyTable"/>
     <w:rsid w:val="00B53EAA"/>
     <w:rPr>
@@ -12068,7 +10833,7 @@
   </w:style>
   <w:style w:type="paragraph" w:customStyle="1" w:styleId="SubTitle1">
     <w:name w:val="Sub Title 1"/>
-    <w:basedOn w:val="Normal"/>
+    <w:basedOn w:val="Binhthng"/>
     <w:link w:val="SubTitle1Char"/>
     <w:autoRedefine/>
     <w:rsid w:val="00B53EAA"/>
@@ -12094,7 +10859,7 @@
   </w:style>
   <w:style w:type="character" w:customStyle="1" w:styleId="SubTitle1Char">
     <w:name w:val="Sub Title 1 Char"/>
-    <w:basedOn w:val="DefaultParagraphFont"/>
+    <w:basedOn w:val="Phngmcinhcuaoanvn"/>
     <w:link w:val="SubTitle1"/>
     <w:rsid w:val="00B53EAA"/>
     <w:rPr>
@@ -12107,7 +10872,7 @@
   </w:style>
   <w:style w:type="paragraph" w:customStyle="1" w:styleId="TuStyle-Title1">
     <w:name w:val="Tu Style - Title 1"/>
-    <w:basedOn w:val="ListParagraph"/>
+    <w:basedOn w:val="oancuaDanhsach"/>
     <w:link w:val="TuStyle-Title1Char"/>
     <w:qFormat/>
     <w:rsid w:val="00B53EAA"/>
@@ -12154,7 +10919,7 @@
   </w:style>
   <w:style w:type="character" w:customStyle="1" w:styleId="TuStyle-Title1Char">
     <w:name w:val="Tu Style - Title 1 Char"/>
-    <w:basedOn w:val="DefaultParagraphFont"/>
+    <w:basedOn w:val="Phngmcinhcuaoanvn"/>
     <w:link w:val="TuStyle-Title1"/>
     <w:rsid w:val="00B53EAA"/>
     <w:rPr>
@@ -12192,9 +10957,9 @@
       </w14:textFill>
     </w:rPr>
   </w:style>
-  <w:style w:type="paragraph" w:styleId="ListParagraph">
+  <w:style w:type="paragraph" w:styleId="oancuaDanhsach">
     <w:name w:val="List Paragraph"/>
-    <w:basedOn w:val="Normal"/>
+    <w:basedOn w:val="Binhthng"/>
     <w:uiPriority w:val="34"/>
     <w:qFormat/>
     <w:rsid w:val="00B53EAA"/>

</xml_diff>

<commit_message>
update search khuyến mãi
</commit_message>
<xml_diff>
--- a/BaoCao/FD/Sau_Review/[Team3][FD]QuanLiNPP_GiaoHang.docx
+++ b/BaoCao/FD/Sau_Review/[Team3][FD]QuanLiNPP_GiaoHang.docx
@@ -110,10 +110,10 @@
         </w:rPr>
         <w:lastRenderedPageBreak/>
         <w:drawing>
-          <wp:inline distT="0" distB="0" distL="0" distR="0" wp14:anchorId="4AA9FAE2" wp14:editId="755A25B6">
-            <wp:extent cx="5943600" cy="4433570"/>
-            <wp:effectExtent l="0" t="0" r="0" b="5080"/>
-            <wp:docPr id="4" name="Picture 4"/>
+          <wp:inline distT="0" distB="0" distL="0" distR="0" wp14:anchorId="4BA7AD37" wp14:editId="6D7DD3F0">
+            <wp:extent cx="5943600" cy="4507230"/>
+            <wp:effectExtent l="0" t="0" r="0" b="7620"/>
+            <wp:docPr id="2" name="Picture 2"/>
             <wp:cNvGraphicFramePr>
               <a:graphicFrameLocks xmlns:a="http://schemas.openxmlformats.org/drawingml/2006/main" noChangeAspect="1"/>
             </wp:cNvGraphicFramePr>
@@ -133,7 +133,7 @@
                   <pic:spPr>
                     <a:xfrm>
                       <a:off x="0" y="0"/>
-                      <a:ext cx="5943600" cy="4433570"/>
+                      <a:ext cx="5943600" cy="4507230"/>
                     </a:xfrm>
                     <a:prstGeom prst="rect">
                       <a:avLst/>

</xml_diff>